<commit_message>
Ian's project - comments
Comments on design document.
</commit_message>
<xml_diff>
--- a/Ian/CIS2232_FinalProjectProposal_Mori_Ian.docx
+++ b/Ian/CIS2232_FinalProjectProposal_Mori_Ian.docx
@@ -305,13 +305,7 @@
       </w:r>
       <w:r>
         <w:tab/>
-        <w:t>June 6</w:t>
-      </w:r>
-      <w:r>
-        <w:t>, 2</w:t>
-      </w:r>
-      <w:r>
-        <w:t>014</w:t>
+        <w:t>June 6, 2014</w:t>
       </w:r>
       <w:r>
         <w:tab/>
@@ -331,6 +325,35 @@
         <w:t xml:space="preserve"> and descriptions</w:t>
       </w:r>
     </w:p>
+    <w:p>
+      <w:r>
+        <w:tab/>
+      </w:r>
+      <w:r>
+        <w:tab/>
+        <w:t>June 6, 2014</w:t>
+      </w:r>
+      <w:r>
+        <w:tab/>
+      </w:r>
+      <w:r>
+        <w:tab/>
+      </w:r>
+      <w:r>
+        <w:t>BJ MacLean</w:t>
+      </w:r>
+      <w:r>
+        <w:tab/>
+      </w:r>
+      <w:r>
+        <w:tab/>
+        <w:t xml:space="preserve">   -</w:t>
+      </w:r>
+      <w:r>
+        <w:t>comments</w:t>
+      </w:r>
+    </w:p>
+    <w:p/>
     <w:p/>
     <w:p>
       <w:pPr>
@@ -600,6 +623,7 @@
         <w:jc w:val="center"/>
       </w:pPr>
       <w:r>
+        <w:lastRenderedPageBreak/>
         <w:t xml:space="preserve"> </w:t>
       </w:r>
     </w:p>
@@ -621,7 +645,6 @@
         <w:rPr>
           <w:b/>
         </w:rPr>
-        <w:lastRenderedPageBreak/>
         <w:t xml:space="preserve">1.1 </w:t>
       </w:r>
       <w:r>
@@ -674,10 +697,25 @@
         <w:t>team or Amazon</w:t>
       </w:r>
       <w:r>
-        <w:t xml:space="preserve"> but will be a simple wholesale supplier design</w:t>
-      </w:r>
-      <w:r>
-        <w:t xml:space="preserve">. There will be </w:t>
+        <w:t xml:space="preserve"> but will be a simple </w:t>
+      </w:r>
+      <w:r>
+        <w:t>wholesale supplier design</w:t>
+      </w:r>
+      <w:r>
+        <w:t xml:space="preserve">. </w:t>
+      </w:r>
+      <w:r>
+        <w:rPr>
+          <w:highlight w:val="yellow"/>
+        </w:rPr>
+        <w:t>(BJM-What is a wholesale supplier design??)</w:t>
+      </w:r>
+      <w:r>
+        <w:t xml:space="preserve">  </w:t>
+      </w:r>
+      <w:r>
+        <w:t xml:space="preserve">There will be </w:t>
       </w:r>
       <w:r>
         <w:t>database</w:t>
@@ -700,6 +738,15 @@
       <w:r>
         <w:t xml:space="preserve"> and make purchases on their accounts. There will be no real purchasing functionality such as with PayPal, this might come later on as the project evolves.</w:t>
       </w:r>
+      <w:r>
+        <w:t xml:space="preserve">  </w:t>
+      </w:r>
+      <w:r>
+        <w:rPr>
+          <w:highlight w:val="yellow"/>
+        </w:rPr>
+        <w:t>(Future release?)</w:t>
+      </w:r>
     </w:p>
     <w:p>
       <w:r>
@@ -762,6 +809,36 @@
     <w:p>
       <w:pPr>
         <w:spacing w:after="0"/>
+      </w:pPr>
+      <w:r>
+        <w:rPr>
+          <w:highlight w:val="yellow"/>
+        </w:rPr>
+        <w:t>Notes:  I assume that the making an order and viewing orders would be two of the key functions of the application.  You have a fairly large project, but you are also on top of things and getting to it.  If you have problems, come discuss and we can prioritize the business functions (only if required)</w:t>
+      </w:r>
+      <w:r>
+        <w:rPr>
+          <w:highlight w:val="yellow"/>
+        </w:rPr>
+        <w:t>.  Looks good</w:t>
+      </w:r>
+      <w:bookmarkStart w:id="0" w:name="_GoBack"/>
+      <w:bookmarkEnd w:id="0"/>
+      <w:r>
+        <w:rPr>
+          <w:highlight w:val="yellow"/>
+        </w:rPr>
+        <w:t>.</w:t>
+      </w:r>
+    </w:p>
+    <w:p>
+      <w:pPr>
+        <w:spacing w:after="0"/>
+      </w:pPr>
+    </w:p>
+    <w:p>
+      <w:pPr>
+        <w:spacing w:after="0"/>
         <w:rPr>
           <w:u w:val="single"/>
         </w:rPr>
@@ -841,7 +918,19 @@
         <w:spacing w:after="0"/>
       </w:pPr>
       <w:r>
-        <w:t xml:space="preserve">Users will be able to make mock orders and purchases. They will </w:t>
+        <w:t>Users will be able to make mock</w:t>
+      </w:r>
+      <w:r>
+        <w:t xml:space="preserve"> </w:t>
+      </w:r>
+      <w:r>
+        <w:rPr>
+          <w:highlight w:val="yellow"/>
+        </w:rPr>
+        <w:t>(?)</w:t>
+      </w:r>
+      <w:r>
+        <w:t xml:space="preserve"> orders and purchases. They will </w:t>
       </w:r>
       <w:r>
         <w:t xml:space="preserve">also </w:t>
@@ -852,6 +941,12 @@
       <w:r>
         <w:t xml:space="preserve"> the orders on their account. </w:t>
       </w:r>
+      <w:r>
+        <w:rPr>
+          <w:highlight w:val="yellow"/>
+        </w:rPr>
+        <w:t>(Would it be better to have the viewing a separate function – for development/testing?)</w:t>
+      </w:r>
     </w:p>
     <w:p>
       <w:pPr>
@@ -889,15 +984,35 @@
     <w:p>
       <w:pPr>
         <w:spacing w:after="0"/>
-        <w:rPr>
-          <w:u w:val="single"/>
-        </w:rPr>
-      </w:pPr>
-      <w:r>
-        <w:rPr>
-          <w:u w:val="single"/>
-        </w:rPr>
-        <w:lastRenderedPageBreak/>
+      </w:pPr>
+    </w:p>
+    <w:p>
+      <w:pPr>
+        <w:spacing w:after="0"/>
+      </w:pPr>
+      <w:r>
+        <w:rPr>
+          <w:highlight w:val="yellow"/>
+        </w:rPr>
+        <w:t>I would consider this application functionality – not necessarily a business function</w:t>
+      </w:r>
+    </w:p>
+    <w:p>
+      <w:pPr>
+        <w:spacing w:after="0"/>
+      </w:pPr>
+    </w:p>
+    <w:p>
+      <w:pPr>
+        <w:spacing w:after="0"/>
+        <w:rPr>
+          <w:u w:val="single"/>
+        </w:rPr>
+      </w:pPr>
+      <w:r>
+        <w:rPr>
+          <w:u w:val="single"/>
+        </w:rPr>
         <w:t>5</w:t>
       </w:r>
       <w:r>
@@ -1072,23 +1187,20 @@
         <w:spacing w:before="0" w:beforeAutospacing="0" w:after="0" w:afterAutospacing="0"/>
         <w:rPr>
           <w:rFonts w:asciiTheme="minorHAnsi" w:hAnsiTheme="minorHAnsi" w:cs="Arial"/>
-          <w:i/>
-          <w:color w:val="000000"/>
-          <w:sz w:val="22"/>
-          <w:szCs w:val="22"/>
-          <w:u w:val="single"/>
-        </w:rPr>
-      </w:pPr>
-      <w:r>
-        <w:rPr>
-          <w:rFonts w:asciiTheme="minorHAnsi" w:hAnsiTheme="minorHAnsi" w:cs="Arial"/>
-          <w:i/>
-          <w:color w:val="000000"/>
-          <w:sz w:val="22"/>
-          <w:szCs w:val="22"/>
-          <w:u w:val="single"/>
-        </w:rPr>
-        <w:t>LoginAction.java</w:t>
+          <w:color w:val="000000"/>
+          <w:sz w:val="22"/>
+          <w:szCs w:val="22"/>
+        </w:rPr>
+      </w:pPr>
+      <w:r>
+        <w:rPr>
+          <w:rFonts w:asciiTheme="minorHAnsi" w:hAnsiTheme="minorHAnsi" w:cs="Arial"/>
+          <w:color w:val="000000"/>
+          <w:sz w:val="22"/>
+          <w:szCs w:val="22"/>
+          <w:highlight w:val="yellow"/>
+        </w:rPr>
+        <w:t>This is good, but more what I was looking for here was the classes that will hold the information needed for the program to work (inventory items, users).  We can discuss.</w:t>
       </w:r>
     </w:p>
     <w:p>
@@ -1102,51 +1214,6 @@
           <w:szCs w:val="22"/>
         </w:rPr>
       </w:pPr>
-      <w:r>
-        <w:rPr>
-          <w:rFonts w:asciiTheme="minorHAnsi" w:hAnsiTheme="minorHAnsi" w:cs="Arial"/>
-          <w:color w:val="000000"/>
-          <w:sz w:val="22"/>
-          <w:szCs w:val="22"/>
-        </w:rPr>
-        <w:t>T</w:t>
-      </w:r>
-      <w:r>
-        <w:rPr>
-          <w:rFonts w:asciiTheme="minorHAnsi" w:hAnsiTheme="minorHAnsi" w:cs="Arial"/>
-          <w:color w:val="000000"/>
-          <w:sz w:val="22"/>
-          <w:szCs w:val="22"/>
-        </w:rPr>
-        <w:t xml:space="preserve">his </w:t>
-      </w:r>
-      <w:r>
-        <w:rPr>
-          <w:rFonts w:asciiTheme="minorHAnsi" w:hAnsiTheme="minorHAnsi" w:cs="Arial"/>
-          <w:color w:val="000000"/>
-          <w:sz w:val="22"/>
-          <w:szCs w:val="22"/>
-        </w:rPr>
-        <w:t xml:space="preserve">class </w:t>
-      </w:r>
-      <w:r>
-        <w:rPr>
-          <w:rFonts w:asciiTheme="minorHAnsi" w:hAnsiTheme="minorHAnsi" w:cs="Arial"/>
-          <w:color w:val="000000"/>
-          <w:sz w:val="22"/>
-          <w:szCs w:val="22"/>
-        </w:rPr>
-        <w:t>will direct and validate the user when logging in</w:t>
-      </w:r>
-      <w:r>
-        <w:rPr>
-          <w:rFonts w:asciiTheme="minorHAnsi" w:hAnsiTheme="minorHAnsi" w:cs="Arial"/>
-          <w:color w:val="000000"/>
-          <w:sz w:val="22"/>
-          <w:szCs w:val="22"/>
-        </w:rPr>
-        <w:t>.</w:t>
-      </w:r>
     </w:p>
     <w:p>
       <w:pPr>
@@ -1154,11 +1221,24 @@
         <w:spacing w:before="0" w:beforeAutospacing="0" w:after="0" w:afterAutospacing="0"/>
         <w:rPr>
           <w:rFonts w:asciiTheme="minorHAnsi" w:hAnsiTheme="minorHAnsi" w:cs="Arial"/>
-          <w:color w:val="000000"/>
-          <w:sz w:val="22"/>
-          <w:szCs w:val="22"/>
-        </w:rPr>
-      </w:pPr>
+          <w:i/>
+          <w:color w:val="000000"/>
+          <w:sz w:val="22"/>
+          <w:szCs w:val="22"/>
+          <w:u w:val="single"/>
+        </w:rPr>
+      </w:pPr>
+      <w:r>
+        <w:rPr>
+          <w:rFonts w:asciiTheme="minorHAnsi" w:hAnsiTheme="minorHAnsi" w:cs="Arial"/>
+          <w:i/>
+          <w:color w:val="000000"/>
+          <w:sz w:val="22"/>
+          <w:szCs w:val="22"/>
+          <w:u w:val="single"/>
+        </w:rPr>
+        <w:t>LoginAction.java</w:t>
+      </w:r>
     </w:p>
     <w:p>
       <w:pPr>
@@ -1166,23 +1246,55 @@
         <w:spacing w:before="0" w:beforeAutospacing="0" w:after="0" w:afterAutospacing="0"/>
         <w:rPr>
           <w:rFonts w:asciiTheme="minorHAnsi" w:hAnsiTheme="minorHAnsi" w:cs="Arial"/>
-          <w:i/>
-          <w:color w:val="000000"/>
-          <w:sz w:val="22"/>
-          <w:szCs w:val="22"/>
-          <w:u w:val="single"/>
-        </w:rPr>
-      </w:pPr>
-      <w:r>
-        <w:rPr>
-          <w:rFonts w:asciiTheme="minorHAnsi" w:hAnsiTheme="minorHAnsi" w:cs="Arial"/>
-          <w:i/>
-          <w:color w:val="000000"/>
-          <w:sz w:val="22"/>
-          <w:szCs w:val="22"/>
-          <w:u w:val="single"/>
-        </w:rPr>
-        <w:t>LoginForm.java</w:t>
+          <w:color w:val="000000"/>
+          <w:sz w:val="22"/>
+          <w:szCs w:val="22"/>
+        </w:rPr>
+      </w:pPr>
+      <w:r>
+        <w:rPr>
+          <w:rFonts w:asciiTheme="minorHAnsi" w:hAnsiTheme="minorHAnsi" w:cs="Arial"/>
+          <w:color w:val="000000"/>
+          <w:sz w:val="22"/>
+          <w:szCs w:val="22"/>
+        </w:rPr>
+        <w:t>T</w:t>
+      </w:r>
+      <w:r>
+        <w:rPr>
+          <w:rFonts w:asciiTheme="minorHAnsi" w:hAnsiTheme="minorHAnsi" w:cs="Arial"/>
+          <w:color w:val="000000"/>
+          <w:sz w:val="22"/>
+          <w:szCs w:val="22"/>
+        </w:rPr>
+        <w:t xml:space="preserve">his </w:t>
+      </w:r>
+      <w:r>
+        <w:rPr>
+          <w:rFonts w:asciiTheme="minorHAnsi" w:hAnsiTheme="minorHAnsi" w:cs="Arial"/>
+          <w:color w:val="000000"/>
+          <w:sz w:val="22"/>
+          <w:szCs w:val="22"/>
+        </w:rPr>
+        <w:t xml:space="preserve">class </w:t>
+      </w:r>
+      <w:r>
+        <w:rPr>
+          <w:rFonts w:asciiTheme="minorHAnsi" w:hAnsiTheme="minorHAnsi" w:cs="Arial"/>
+          <w:color w:val="000000"/>
+          <w:sz w:val="22"/>
+          <w:szCs w:val="22"/>
+        </w:rPr>
+        <w:t>will direct and validate the user when logging in</w:t>
+      </w:r>
+      <w:r>
+        <w:rPr>
+          <w:rFonts w:asciiTheme="minorHAnsi" w:hAnsiTheme="minorHAnsi" w:cs="Arial"/>
+          <w:color w:val="000000"/>
+          <w:sz w:val="22"/>
+          <w:szCs w:val="22"/>
+        </w:rPr>
+        <w:t>.</w:t>
       </w:r>
     </w:p>
     <w:p>
@@ -1196,69 +1308,6 @@
           <w:szCs w:val="22"/>
         </w:rPr>
       </w:pPr>
-      <w:r>
-        <w:rPr>
-          <w:rFonts w:asciiTheme="minorHAnsi" w:hAnsiTheme="minorHAnsi" w:cs="Arial"/>
-          <w:color w:val="000000"/>
-          <w:sz w:val="22"/>
-          <w:szCs w:val="22"/>
-        </w:rPr>
-        <w:t>T</w:t>
-      </w:r>
-      <w:r>
-        <w:rPr>
-          <w:rFonts w:asciiTheme="minorHAnsi" w:hAnsiTheme="minorHAnsi" w:cs="Arial"/>
-          <w:color w:val="000000"/>
-          <w:sz w:val="22"/>
-          <w:szCs w:val="22"/>
-        </w:rPr>
-        <w:t>his</w:t>
-      </w:r>
-      <w:r>
-        <w:rPr>
-          <w:rFonts w:asciiTheme="minorHAnsi" w:hAnsiTheme="minorHAnsi" w:cs="Arial"/>
-          <w:color w:val="000000"/>
-          <w:sz w:val="22"/>
-          <w:szCs w:val="22"/>
-        </w:rPr>
-        <w:t xml:space="preserve"> class</w:t>
-      </w:r>
-      <w:r>
-        <w:rPr>
-          <w:rFonts w:asciiTheme="minorHAnsi" w:hAnsiTheme="minorHAnsi" w:cs="Arial"/>
-          <w:color w:val="000000"/>
-          <w:sz w:val="22"/>
-          <w:szCs w:val="22"/>
-        </w:rPr>
-        <w:t xml:space="preserve"> will contain the variables from the </w:t>
-      </w:r>
-      <w:r>
-        <w:rPr>
-          <w:rFonts w:asciiTheme="minorHAnsi" w:hAnsiTheme="minorHAnsi" w:cs="Arial"/>
-          <w:color w:val="000000"/>
-          <w:sz w:val="22"/>
-          <w:szCs w:val="22"/>
-        </w:rPr>
-        <w:t xml:space="preserve">login </w:t>
-      </w:r>
-      <w:r>
-        <w:rPr>
-          <w:rFonts w:asciiTheme="minorHAnsi" w:hAnsiTheme="minorHAnsi" w:cs="Arial"/>
-          <w:color w:val="000000"/>
-          <w:sz w:val="22"/>
-          <w:szCs w:val="22"/>
-        </w:rPr>
-        <w:t>form</w:t>
-      </w:r>
-      <w:r>
-        <w:rPr>
-          <w:rFonts w:asciiTheme="minorHAnsi" w:hAnsiTheme="minorHAnsi" w:cs="Arial"/>
-          <w:color w:val="000000"/>
-          <w:sz w:val="22"/>
-          <w:szCs w:val="22"/>
-        </w:rPr>
-        <w:t>.</w:t>
-      </w:r>
     </w:p>
     <w:p>
       <w:pPr>
@@ -1266,11 +1315,24 @@
         <w:spacing w:before="0" w:beforeAutospacing="0" w:after="0" w:afterAutospacing="0"/>
         <w:rPr>
           <w:rFonts w:asciiTheme="minorHAnsi" w:hAnsiTheme="minorHAnsi" w:cs="Arial"/>
-          <w:color w:val="000000"/>
-          <w:sz w:val="22"/>
-          <w:szCs w:val="22"/>
-        </w:rPr>
-      </w:pPr>
+          <w:i/>
+          <w:color w:val="000000"/>
+          <w:sz w:val="22"/>
+          <w:szCs w:val="22"/>
+          <w:u w:val="single"/>
+        </w:rPr>
+      </w:pPr>
+      <w:r>
+        <w:rPr>
+          <w:rFonts w:asciiTheme="minorHAnsi" w:hAnsiTheme="minorHAnsi" w:cs="Arial"/>
+          <w:i/>
+          <w:color w:val="000000"/>
+          <w:sz w:val="22"/>
+          <w:szCs w:val="22"/>
+          <w:u w:val="single"/>
+        </w:rPr>
+        <w:t>LoginForm.java</w:t>
+      </w:r>
     </w:p>
     <w:p>
       <w:pPr>
@@ -1278,23 +1340,73 @@
         <w:spacing w:before="0" w:beforeAutospacing="0" w:after="0" w:afterAutospacing="0"/>
         <w:rPr>
           <w:rFonts w:asciiTheme="minorHAnsi" w:hAnsiTheme="minorHAnsi" w:cs="Arial"/>
-          <w:i/>
-          <w:color w:val="000000"/>
-          <w:sz w:val="22"/>
-          <w:szCs w:val="22"/>
-          <w:u w:val="single"/>
-        </w:rPr>
-      </w:pPr>
-      <w:r>
-        <w:rPr>
-          <w:rFonts w:asciiTheme="minorHAnsi" w:hAnsiTheme="minorHAnsi" w:cs="Arial"/>
-          <w:i/>
-          <w:color w:val="000000"/>
-          <w:sz w:val="22"/>
-          <w:szCs w:val="22"/>
-          <w:u w:val="single"/>
-        </w:rPr>
-        <w:t>LogoffAction.java</w:t>
+          <w:color w:val="000000"/>
+          <w:sz w:val="22"/>
+          <w:szCs w:val="22"/>
+        </w:rPr>
+      </w:pPr>
+      <w:r>
+        <w:rPr>
+          <w:rFonts w:asciiTheme="minorHAnsi" w:hAnsiTheme="minorHAnsi" w:cs="Arial"/>
+          <w:color w:val="000000"/>
+          <w:sz w:val="22"/>
+          <w:szCs w:val="22"/>
+        </w:rPr>
+        <w:t>T</w:t>
+      </w:r>
+      <w:r>
+        <w:rPr>
+          <w:rFonts w:asciiTheme="minorHAnsi" w:hAnsiTheme="minorHAnsi" w:cs="Arial"/>
+          <w:color w:val="000000"/>
+          <w:sz w:val="22"/>
+          <w:szCs w:val="22"/>
+        </w:rPr>
+        <w:t>his</w:t>
+      </w:r>
+      <w:r>
+        <w:rPr>
+          <w:rFonts w:asciiTheme="minorHAnsi" w:hAnsiTheme="minorHAnsi" w:cs="Arial"/>
+          <w:color w:val="000000"/>
+          <w:sz w:val="22"/>
+          <w:szCs w:val="22"/>
+        </w:rPr>
+        <w:t xml:space="preserve"> class</w:t>
+      </w:r>
+      <w:r>
+        <w:rPr>
+          <w:rFonts w:asciiTheme="minorHAnsi" w:hAnsiTheme="minorHAnsi" w:cs="Arial"/>
+          <w:color w:val="000000"/>
+          <w:sz w:val="22"/>
+          <w:szCs w:val="22"/>
+        </w:rPr>
+        <w:t xml:space="preserve"> will contain the variables from the </w:t>
+      </w:r>
+      <w:r>
+        <w:rPr>
+          <w:rFonts w:asciiTheme="minorHAnsi" w:hAnsiTheme="minorHAnsi" w:cs="Arial"/>
+          <w:color w:val="000000"/>
+          <w:sz w:val="22"/>
+          <w:szCs w:val="22"/>
+        </w:rPr>
+        <w:t xml:space="preserve">login </w:t>
+      </w:r>
+      <w:r>
+        <w:rPr>
+          <w:rFonts w:asciiTheme="minorHAnsi" w:hAnsiTheme="minorHAnsi" w:cs="Arial"/>
+          <w:color w:val="000000"/>
+          <w:sz w:val="22"/>
+          <w:szCs w:val="22"/>
+        </w:rPr>
+        <w:t>form</w:t>
+      </w:r>
+      <w:r>
+        <w:rPr>
+          <w:rFonts w:asciiTheme="minorHAnsi" w:hAnsiTheme="minorHAnsi" w:cs="Arial"/>
+          <w:color w:val="000000"/>
+          <w:sz w:val="22"/>
+          <w:szCs w:val="22"/>
+        </w:rPr>
+        <w:t>.</w:t>
       </w:r>
     </w:p>
     <w:p>
@@ -1308,51 +1420,6 @@
           <w:szCs w:val="22"/>
         </w:rPr>
       </w:pPr>
-      <w:r>
-        <w:rPr>
-          <w:rFonts w:asciiTheme="minorHAnsi" w:hAnsiTheme="minorHAnsi" w:cs="Arial"/>
-          <w:color w:val="000000"/>
-          <w:sz w:val="22"/>
-          <w:szCs w:val="22"/>
-        </w:rPr>
-        <w:t>T</w:t>
-      </w:r>
-      <w:r>
-        <w:rPr>
-          <w:rFonts w:asciiTheme="minorHAnsi" w:hAnsiTheme="minorHAnsi" w:cs="Arial"/>
-          <w:color w:val="000000"/>
-          <w:sz w:val="22"/>
-          <w:szCs w:val="22"/>
-        </w:rPr>
-        <w:t>his</w:t>
-      </w:r>
-      <w:r>
-        <w:rPr>
-          <w:rFonts w:asciiTheme="minorHAnsi" w:hAnsiTheme="minorHAnsi" w:cs="Arial"/>
-          <w:color w:val="000000"/>
-          <w:sz w:val="22"/>
-          <w:szCs w:val="22"/>
-        </w:rPr>
-        <w:t xml:space="preserve"> class</w:t>
-      </w:r>
-      <w:r>
-        <w:rPr>
-          <w:rFonts w:asciiTheme="minorHAnsi" w:hAnsiTheme="minorHAnsi" w:cs="Arial"/>
-          <w:color w:val="000000"/>
-          <w:sz w:val="22"/>
-          <w:szCs w:val="22"/>
-        </w:rPr>
-        <w:t xml:space="preserve"> will allow a user to logoff</w:t>
-      </w:r>
-      <w:r>
-        <w:rPr>
-          <w:rFonts w:asciiTheme="minorHAnsi" w:hAnsiTheme="minorHAnsi" w:cs="Arial"/>
-          <w:color w:val="000000"/>
-          <w:sz w:val="22"/>
-          <w:szCs w:val="22"/>
-        </w:rPr>
-        <w:t>.</w:t>
-      </w:r>
     </w:p>
     <w:p>
       <w:pPr>
@@ -1360,11 +1427,24 @@
         <w:spacing w:before="0" w:beforeAutospacing="0" w:after="0" w:afterAutospacing="0"/>
         <w:rPr>
           <w:rFonts w:asciiTheme="minorHAnsi" w:hAnsiTheme="minorHAnsi" w:cs="Arial"/>
-          <w:color w:val="000000"/>
-          <w:sz w:val="22"/>
-          <w:szCs w:val="22"/>
-        </w:rPr>
-      </w:pPr>
+          <w:i/>
+          <w:color w:val="000000"/>
+          <w:sz w:val="22"/>
+          <w:szCs w:val="22"/>
+          <w:u w:val="single"/>
+        </w:rPr>
+      </w:pPr>
+      <w:r>
+        <w:rPr>
+          <w:rFonts w:asciiTheme="minorHAnsi" w:hAnsiTheme="minorHAnsi" w:cs="Arial"/>
+          <w:i/>
+          <w:color w:val="000000"/>
+          <w:sz w:val="22"/>
+          <w:szCs w:val="22"/>
+          <w:u w:val="single"/>
+        </w:rPr>
+        <w:t>LogoffAction.java</w:t>
+      </w:r>
     </w:p>
     <w:p>
       <w:pPr>
@@ -1372,23 +1452,55 @@
         <w:spacing w:before="0" w:beforeAutospacing="0" w:after="0" w:afterAutospacing="0"/>
         <w:rPr>
           <w:rFonts w:asciiTheme="minorHAnsi" w:hAnsiTheme="minorHAnsi" w:cs="Arial"/>
-          <w:i/>
-          <w:color w:val="000000"/>
-          <w:sz w:val="22"/>
-          <w:szCs w:val="22"/>
-          <w:u w:val="single"/>
-        </w:rPr>
-      </w:pPr>
-      <w:r>
-        <w:rPr>
-          <w:rFonts w:asciiTheme="minorHAnsi" w:hAnsiTheme="minorHAnsi" w:cs="Arial"/>
-          <w:i/>
-          <w:color w:val="000000"/>
-          <w:sz w:val="22"/>
-          <w:szCs w:val="22"/>
-          <w:u w:val="single"/>
-        </w:rPr>
-        <w:t>MenuAction.java</w:t>
+          <w:color w:val="000000"/>
+          <w:sz w:val="22"/>
+          <w:szCs w:val="22"/>
+        </w:rPr>
+      </w:pPr>
+      <w:r>
+        <w:rPr>
+          <w:rFonts w:asciiTheme="minorHAnsi" w:hAnsiTheme="minorHAnsi" w:cs="Arial"/>
+          <w:color w:val="000000"/>
+          <w:sz w:val="22"/>
+          <w:szCs w:val="22"/>
+        </w:rPr>
+        <w:t>T</w:t>
+      </w:r>
+      <w:r>
+        <w:rPr>
+          <w:rFonts w:asciiTheme="minorHAnsi" w:hAnsiTheme="minorHAnsi" w:cs="Arial"/>
+          <w:color w:val="000000"/>
+          <w:sz w:val="22"/>
+          <w:szCs w:val="22"/>
+        </w:rPr>
+        <w:t>his</w:t>
+      </w:r>
+      <w:r>
+        <w:rPr>
+          <w:rFonts w:asciiTheme="minorHAnsi" w:hAnsiTheme="minorHAnsi" w:cs="Arial"/>
+          <w:color w:val="000000"/>
+          <w:sz w:val="22"/>
+          <w:szCs w:val="22"/>
+        </w:rPr>
+        <w:t xml:space="preserve"> class</w:t>
+      </w:r>
+      <w:r>
+        <w:rPr>
+          <w:rFonts w:asciiTheme="minorHAnsi" w:hAnsiTheme="minorHAnsi" w:cs="Arial"/>
+          <w:color w:val="000000"/>
+          <w:sz w:val="22"/>
+          <w:szCs w:val="22"/>
+        </w:rPr>
+        <w:t xml:space="preserve"> will allow a user to logoff</w:t>
+      </w:r>
+      <w:r>
+        <w:rPr>
+          <w:rFonts w:asciiTheme="minorHAnsi" w:hAnsiTheme="minorHAnsi" w:cs="Arial"/>
+          <w:color w:val="000000"/>
+          <w:sz w:val="22"/>
+          <w:szCs w:val="22"/>
+        </w:rPr>
+        <w:t>.</w:t>
       </w:r>
     </w:p>
     <w:p>
@@ -1402,51 +1514,6 @@
           <w:szCs w:val="22"/>
         </w:rPr>
       </w:pPr>
-      <w:r>
-        <w:rPr>
-          <w:rFonts w:asciiTheme="minorHAnsi" w:hAnsiTheme="minorHAnsi" w:cs="Arial"/>
-          <w:color w:val="000000"/>
-          <w:sz w:val="22"/>
-          <w:szCs w:val="22"/>
-        </w:rPr>
-        <w:t>T</w:t>
-      </w:r>
-      <w:r>
-        <w:rPr>
-          <w:rFonts w:asciiTheme="minorHAnsi" w:hAnsiTheme="minorHAnsi" w:cs="Arial"/>
-          <w:color w:val="000000"/>
-          <w:sz w:val="22"/>
-          <w:szCs w:val="22"/>
-        </w:rPr>
-        <w:t xml:space="preserve">his </w:t>
-      </w:r>
-      <w:r>
-        <w:rPr>
-          <w:rFonts w:asciiTheme="minorHAnsi" w:hAnsiTheme="minorHAnsi" w:cs="Arial"/>
-          <w:color w:val="000000"/>
-          <w:sz w:val="22"/>
-          <w:szCs w:val="22"/>
-        </w:rPr>
-        <w:t xml:space="preserve">class </w:t>
-      </w:r>
-      <w:r>
-        <w:rPr>
-          <w:rFonts w:asciiTheme="minorHAnsi" w:hAnsiTheme="minorHAnsi" w:cs="Arial"/>
-          <w:color w:val="000000"/>
-          <w:sz w:val="22"/>
-          <w:szCs w:val="22"/>
-        </w:rPr>
-        <w:t>will gather the user choice when selecting an option from the menu</w:t>
-      </w:r>
-      <w:r>
-        <w:rPr>
-          <w:rFonts w:asciiTheme="minorHAnsi" w:hAnsiTheme="minorHAnsi" w:cs="Arial"/>
-          <w:color w:val="000000"/>
-          <w:sz w:val="22"/>
-          <w:szCs w:val="22"/>
-        </w:rPr>
-        <w:t>.</w:t>
-      </w:r>
     </w:p>
     <w:p>
       <w:pPr>
@@ -1454,11 +1521,25 @@
         <w:spacing w:before="0" w:beforeAutospacing="0" w:after="0" w:afterAutospacing="0"/>
         <w:rPr>
           <w:rFonts w:asciiTheme="minorHAnsi" w:hAnsiTheme="minorHAnsi" w:cs="Arial"/>
-          <w:color w:val="000000"/>
-          <w:sz w:val="22"/>
-          <w:szCs w:val="22"/>
-        </w:rPr>
-      </w:pPr>
+          <w:i/>
+          <w:color w:val="000000"/>
+          <w:sz w:val="22"/>
+          <w:szCs w:val="22"/>
+          <w:u w:val="single"/>
+        </w:rPr>
+      </w:pPr>
+      <w:r>
+        <w:rPr>
+          <w:rFonts w:asciiTheme="minorHAnsi" w:hAnsiTheme="minorHAnsi" w:cs="Arial"/>
+          <w:i/>
+          <w:color w:val="000000"/>
+          <w:sz w:val="22"/>
+          <w:szCs w:val="22"/>
+          <w:u w:val="single"/>
+        </w:rPr>
+        <w:lastRenderedPageBreak/>
+        <w:t>MenuAction.java</w:t>
+      </w:r>
     </w:p>
     <w:p>
       <w:pPr>
@@ -1466,23 +1547,55 @@
         <w:spacing w:before="0" w:beforeAutospacing="0" w:after="0" w:afterAutospacing="0"/>
         <w:rPr>
           <w:rFonts w:asciiTheme="minorHAnsi" w:hAnsiTheme="minorHAnsi" w:cs="Arial"/>
-          <w:i/>
-          <w:color w:val="000000"/>
-          <w:sz w:val="22"/>
-          <w:szCs w:val="22"/>
-          <w:u w:val="single"/>
-        </w:rPr>
-      </w:pPr>
-      <w:r>
-        <w:rPr>
-          <w:rFonts w:asciiTheme="minorHAnsi" w:hAnsiTheme="minorHAnsi" w:cs="Arial"/>
-          <w:i/>
-          <w:color w:val="000000"/>
-          <w:sz w:val="22"/>
-          <w:szCs w:val="22"/>
-          <w:u w:val="single"/>
-        </w:rPr>
-        <w:t>MenuForm.java</w:t>
+          <w:color w:val="000000"/>
+          <w:sz w:val="22"/>
+          <w:szCs w:val="22"/>
+        </w:rPr>
+      </w:pPr>
+      <w:r>
+        <w:rPr>
+          <w:rFonts w:asciiTheme="minorHAnsi" w:hAnsiTheme="minorHAnsi" w:cs="Arial"/>
+          <w:color w:val="000000"/>
+          <w:sz w:val="22"/>
+          <w:szCs w:val="22"/>
+        </w:rPr>
+        <w:t>T</w:t>
+      </w:r>
+      <w:r>
+        <w:rPr>
+          <w:rFonts w:asciiTheme="minorHAnsi" w:hAnsiTheme="minorHAnsi" w:cs="Arial"/>
+          <w:color w:val="000000"/>
+          <w:sz w:val="22"/>
+          <w:szCs w:val="22"/>
+        </w:rPr>
+        <w:t xml:space="preserve">his </w:t>
+      </w:r>
+      <w:r>
+        <w:rPr>
+          <w:rFonts w:asciiTheme="minorHAnsi" w:hAnsiTheme="minorHAnsi" w:cs="Arial"/>
+          <w:color w:val="000000"/>
+          <w:sz w:val="22"/>
+          <w:szCs w:val="22"/>
+        </w:rPr>
+        <w:t xml:space="preserve">class </w:t>
+      </w:r>
+      <w:r>
+        <w:rPr>
+          <w:rFonts w:asciiTheme="minorHAnsi" w:hAnsiTheme="minorHAnsi" w:cs="Arial"/>
+          <w:color w:val="000000"/>
+          <w:sz w:val="22"/>
+          <w:szCs w:val="22"/>
+        </w:rPr>
+        <w:t>will gather the user choice when selecting an option from the menu</w:t>
+      </w:r>
+      <w:r>
+        <w:rPr>
+          <w:rFonts w:asciiTheme="minorHAnsi" w:hAnsiTheme="minorHAnsi" w:cs="Arial"/>
+          <w:color w:val="000000"/>
+          <w:sz w:val="22"/>
+          <w:szCs w:val="22"/>
+        </w:rPr>
+        <w:t>.</w:t>
       </w:r>
     </w:p>
     <w:p>
@@ -1496,51 +1609,6 @@
           <w:szCs w:val="22"/>
         </w:rPr>
       </w:pPr>
-      <w:r>
-        <w:rPr>
-          <w:rFonts w:asciiTheme="minorHAnsi" w:hAnsiTheme="minorHAnsi" w:cs="Arial"/>
-          <w:color w:val="000000"/>
-          <w:sz w:val="22"/>
-          <w:szCs w:val="22"/>
-        </w:rPr>
-        <w:t>T</w:t>
-      </w:r>
-      <w:r>
-        <w:rPr>
-          <w:rFonts w:asciiTheme="minorHAnsi" w:hAnsiTheme="minorHAnsi" w:cs="Arial"/>
-          <w:color w:val="000000"/>
-          <w:sz w:val="22"/>
-          <w:szCs w:val="22"/>
-        </w:rPr>
-        <w:t xml:space="preserve">his </w:t>
-      </w:r>
-      <w:r>
-        <w:rPr>
-          <w:rFonts w:asciiTheme="minorHAnsi" w:hAnsiTheme="minorHAnsi" w:cs="Arial"/>
-          <w:color w:val="000000"/>
-          <w:sz w:val="22"/>
-          <w:szCs w:val="22"/>
-        </w:rPr>
-        <w:t xml:space="preserve">class </w:t>
-      </w:r>
-      <w:r>
-        <w:rPr>
-          <w:rFonts w:asciiTheme="minorHAnsi" w:hAnsiTheme="minorHAnsi" w:cs="Arial"/>
-          <w:color w:val="000000"/>
-          <w:sz w:val="22"/>
-          <w:szCs w:val="22"/>
-        </w:rPr>
-        <w:t>will contain the variable and getter/setter for the menu option</w:t>
-      </w:r>
-      <w:r>
-        <w:rPr>
-          <w:rFonts w:asciiTheme="minorHAnsi" w:hAnsiTheme="minorHAnsi" w:cs="Arial"/>
-          <w:color w:val="000000"/>
-          <w:sz w:val="22"/>
-          <w:szCs w:val="22"/>
-        </w:rPr>
-        <w:t>.</w:t>
-      </w:r>
     </w:p>
     <w:p>
       <w:pPr>
@@ -1555,6 +1623,17 @@
           <w:u w:val="single"/>
         </w:rPr>
       </w:pPr>
+      <w:r>
+        <w:rPr>
+          <w:rFonts w:asciiTheme="minorHAnsi" w:hAnsiTheme="minorHAnsi" w:cs="Arial"/>
+          <w:i/>
+          <w:color w:val="000000"/>
+          <w:sz w:val="22"/>
+          <w:szCs w:val="22"/>
+          <w:u w:val="single"/>
+        </w:rPr>
+        <w:t>MenuForm.java</w:t>
+      </w:r>
     </w:p>
     <w:p>
       <w:pPr>
@@ -1562,23 +1641,55 @@
         <w:spacing w:before="0" w:beforeAutospacing="0" w:after="0" w:afterAutospacing="0"/>
         <w:rPr>
           <w:rFonts w:asciiTheme="minorHAnsi" w:hAnsiTheme="minorHAnsi" w:cs="Arial"/>
-          <w:i/>
-          <w:color w:val="000000"/>
-          <w:sz w:val="22"/>
-          <w:szCs w:val="22"/>
-          <w:u w:val="single"/>
-        </w:rPr>
-      </w:pPr>
-      <w:r>
-        <w:rPr>
-          <w:rFonts w:asciiTheme="minorHAnsi" w:hAnsiTheme="minorHAnsi" w:cs="Arial"/>
-          <w:i/>
-          <w:color w:val="000000"/>
-          <w:sz w:val="22"/>
-          <w:szCs w:val="22"/>
-          <w:u w:val="single"/>
-        </w:rPr>
-        <w:t>CreateNewUserAction.java</w:t>
+          <w:color w:val="000000"/>
+          <w:sz w:val="22"/>
+          <w:szCs w:val="22"/>
+        </w:rPr>
+      </w:pPr>
+      <w:r>
+        <w:rPr>
+          <w:rFonts w:asciiTheme="minorHAnsi" w:hAnsiTheme="minorHAnsi" w:cs="Arial"/>
+          <w:color w:val="000000"/>
+          <w:sz w:val="22"/>
+          <w:szCs w:val="22"/>
+        </w:rPr>
+        <w:t>T</w:t>
+      </w:r>
+      <w:r>
+        <w:rPr>
+          <w:rFonts w:asciiTheme="minorHAnsi" w:hAnsiTheme="minorHAnsi" w:cs="Arial"/>
+          <w:color w:val="000000"/>
+          <w:sz w:val="22"/>
+          <w:szCs w:val="22"/>
+        </w:rPr>
+        <w:t xml:space="preserve">his </w:t>
+      </w:r>
+      <w:r>
+        <w:rPr>
+          <w:rFonts w:asciiTheme="minorHAnsi" w:hAnsiTheme="minorHAnsi" w:cs="Arial"/>
+          <w:color w:val="000000"/>
+          <w:sz w:val="22"/>
+          <w:szCs w:val="22"/>
+        </w:rPr>
+        <w:t xml:space="preserve">class </w:t>
+      </w:r>
+      <w:r>
+        <w:rPr>
+          <w:rFonts w:asciiTheme="minorHAnsi" w:hAnsiTheme="minorHAnsi" w:cs="Arial"/>
+          <w:color w:val="000000"/>
+          <w:sz w:val="22"/>
+          <w:szCs w:val="22"/>
+        </w:rPr>
+        <w:t>will contain the variable and getter/setter for the menu option</w:t>
+      </w:r>
+      <w:r>
+        <w:rPr>
+          <w:rFonts w:asciiTheme="minorHAnsi" w:hAnsiTheme="minorHAnsi" w:cs="Arial"/>
+          <w:color w:val="000000"/>
+          <w:sz w:val="22"/>
+          <w:szCs w:val="22"/>
+        </w:rPr>
+        <w:t>.</w:t>
       </w:r>
     </w:p>
     <w:p>
@@ -1587,56 +1698,13 @@
         <w:spacing w:before="0" w:beforeAutospacing="0" w:after="0" w:afterAutospacing="0"/>
         <w:rPr>
           <w:rFonts w:asciiTheme="minorHAnsi" w:hAnsiTheme="minorHAnsi" w:cs="Arial"/>
-          <w:color w:val="000000"/>
-          <w:sz w:val="22"/>
-          <w:szCs w:val="22"/>
-        </w:rPr>
-      </w:pPr>
-      <w:r>
-        <w:rPr>
-          <w:rFonts w:asciiTheme="minorHAnsi" w:hAnsiTheme="minorHAnsi" w:cs="Arial"/>
-          <w:color w:val="000000"/>
-          <w:sz w:val="22"/>
-          <w:szCs w:val="22"/>
-        </w:rPr>
-        <w:t>T</w:t>
-      </w:r>
-      <w:r>
-        <w:rPr>
-          <w:rFonts w:asciiTheme="minorHAnsi" w:hAnsiTheme="minorHAnsi" w:cs="Arial"/>
-          <w:color w:val="000000"/>
-          <w:sz w:val="22"/>
-          <w:szCs w:val="22"/>
-        </w:rPr>
-        <w:t>his</w:t>
-      </w:r>
-      <w:r>
-        <w:rPr>
-          <w:rFonts w:asciiTheme="minorHAnsi" w:hAnsiTheme="minorHAnsi" w:cs="Arial"/>
-          <w:color w:val="000000"/>
-          <w:sz w:val="22"/>
-          <w:szCs w:val="22"/>
-        </w:rPr>
-        <w:t xml:space="preserve"> class</w:t>
-      </w:r>
-      <w:r>
-        <w:rPr>
-          <w:rFonts w:asciiTheme="minorHAnsi" w:hAnsiTheme="minorHAnsi" w:cs="Arial"/>
-          <w:color w:val="000000"/>
-          <w:sz w:val="22"/>
-          <w:szCs w:val="22"/>
-        </w:rPr>
-        <w:t xml:space="preserve"> will contain the functionality for adding a new user</w:t>
-      </w:r>
-      <w:r>
-        <w:rPr>
-          <w:rFonts w:asciiTheme="minorHAnsi" w:hAnsiTheme="minorHAnsi" w:cs="Arial"/>
-          <w:color w:val="000000"/>
-          <w:sz w:val="22"/>
-          <w:szCs w:val="22"/>
-        </w:rPr>
-        <w:t>.</w:t>
-      </w:r>
+          <w:i/>
+          <w:color w:val="000000"/>
+          <w:sz w:val="22"/>
+          <w:szCs w:val="22"/>
+          <w:u w:val="single"/>
+        </w:rPr>
+      </w:pPr>
     </w:p>
     <w:p>
       <w:pPr>
@@ -1644,11 +1712,24 @@
         <w:spacing w:before="0" w:beforeAutospacing="0" w:after="0" w:afterAutospacing="0"/>
         <w:rPr>
           <w:rFonts w:asciiTheme="minorHAnsi" w:hAnsiTheme="minorHAnsi" w:cs="Arial"/>
-          <w:color w:val="000000"/>
-          <w:sz w:val="22"/>
-          <w:szCs w:val="22"/>
-        </w:rPr>
-      </w:pPr>
+          <w:i/>
+          <w:color w:val="000000"/>
+          <w:sz w:val="22"/>
+          <w:szCs w:val="22"/>
+          <w:u w:val="single"/>
+        </w:rPr>
+      </w:pPr>
+      <w:r>
+        <w:rPr>
+          <w:rFonts w:asciiTheme="minorHAnsi" w:hAnsiTheme="minorHAnsi" w:cs="Arial"/>
+          <w:i/>
+          <w:color w:val="000000"/>
+          <w:sz w:val="22"/>
+          <w:szCs w:val="22"/>
+          <w:u w:val="single"/>
+        </w:rPr>
+        <w:t>CreateNewUserAction.java</w:t>
+      </w:r>
     </w:p>
     <w:p>
       <w:pPr>
@@ -1656,23 +1737,55 @@
         <w:spacing w:before="0" w:beforeAutospacing="0" w:after="0" w:afterAutospacing="0"/>
         <w:rPr>
           <w:rFonts w:asciiTheme="minorHAnsi" w:hAnsiTheme="minorHAnsi" w:cs="Arial"/>
-          <w:i/>
-          <w:color w:val="000000"/>
-          <w:sz w:val="22"/>
-          <w:szCs w:val="22"/>
-          <w:u w:val="single"/>
-        </w:rPr>
-      </w:pPr>
-      <w:r>
-        <w:rPr>
-          <w:rFonts w:asciiTheme="minorHAnsi" w:hAnsiTheme="minorHAnsi" w:cs="Arial"/>
-          <w:i/>
-          <w:color w:val="000000"/>
-          <w:sz w:val="22"/>
-          <w:szCs w:val="22"/>
-          <w:u w:val="single"/>
-        </w:rPr>
-        <w:t>User.java</w:t>
+          <w:color w:val="000000"/>
+          <w:sz w:val="22"/>
+          <w:szCs w:val="22"/>
+        </w:rPr>
+      </w:pPr>
+      <w:r>
+        <w:rPr>
+          <w:rFonts w:asciiTheme="minorHAnsi" w:hAnsiTheme="minorHAnsi" w:cs="Arial"/>
+          <w:color w:val="000000"/>
+          <w:sz w:val="22"/>
+          <w:szCs w:val="22"/>
+        </w:rPr>
+        <w:t>T</w:t>
+      </w:r>
+      <w:r>
+        <w:rPr>
+          <w:rFonts w:asciiTheme="minorHAnsi" w:hAnsiTheme="minorHAnsi" w:cs="Arial"/>
+          <w:color w:val="000000"/>
+          <w:sz w:val="22"/>
+          <w:szCs w:val="22"/>
+        </w:rPr>
+        <w:t>his</w:t>
+      </w:r>
+      <w:r>
+        <w:rPr>
+          <w:rFonts w:asciiTheme="minorHAnsi" w:hAnsiTheme="minorHAnsi" w:cs="Arial"/>
+          <w:color w:val="000000"/>
+          <w:sz w:val="22"/>
+          <w:szCs w:val="22"/>
+        </w:rPr>
+        <w:t xml:space="preserve"> class</w:t>
+      </w:r>
+      <w:r>
+        <w:rPr>
+          <w:rFonts w:asciiTheme="minorHAnsi" w:hAnsiTheme="minorHAnsi" w:cs="Arial"/>
+          <w:color w:val="000000"/>
+          <w:sz w:val="22"/>
+          <w:szCs w:val="22"/>
+        </w:rPr>
+        <w:t xml:space="preserve"> will contain the functionality for adding a new user</w:t>
+      </w:r>
+      <w:r>
+        <w:rPr>
+          <w:rFonts w:asciiTheme="minorHAnsi" w:hAnsiTheme="minorHAnsi" w:cs="Arial"/>
+          <w:color w:val="000000"/>
+          <w:sz w:val="22"/>
+          <w:szCs w:val="22"/>
+        </w:rPr>
+        <w:t>.</w:t>
       </w:r>
     </w:p>
     <w:p>
@@ -1686,96 +1799,6 @@
           <w:szCs w:val="22"/>
         </w:rPr>
       </w:pPr>
-      <w:r>
-        <w:rPr>
-          <w:rFonts w:asciiTheme="minorHAnsi" w:hAnsiTheme="minorHAnsi" w:cs="Arial"/>
-          <w:color w:val="000000"/>
-          <w:sz w:val="22"/>
-          <w:szCs w:val="22"/>
-        </w:rPr>
-        <w:t>T</w:t>
-      </w:r>
-      <w:r>
-        <w:rPr>
-          <w:rFonts w:asciiTheme="minorHAnsi" w:hAnsiTheme="minorHAnsi" w:cs="Arial"/>
-          <w:color w:val="000000"/>
-          <w:sz w:val="22"/>
-          <w:szCs w:val="22"/>
-        </w:rPr>
-        <w:t>his</w:t>
-      </w:r>
-      <w:r>
-        <w:rPr>
-          <w:rFonts w:asciiTheme="minorHAnsi" w:hAnsiTheme="minorHAnsi" w:cs="Arial"/>
-          <w:color w:val="000000"/>
-          <w:sz w:val="22"/>
-          <w:szCs w:val="22"/>
-        </w:rPr>
-        <w:t xml:space="preserve"> class</w:t>
-      </w:r>
-      <w:r>
-        <w:rPr>
-          <w:rFonts w:asciiTheme="minorHAnsi" w:hAnsiTheme="minorHAnsi" w:cs="Arial"/>
-          <w:color w:val="000000"/>
-          <w:sz w:val="22"/>
-          <w:szCs w:val="22"/>
-        </w:rPr>
-        <w:t xml:space="preserve"> </w:t>
-      </w:r>
-      <w:r>
-        <w:rPr>
-          <w:rFonts w:asciiTheme="minorHAnsi" w:hAnsiTheme="minorHAnsi" w:cs="Arial"/>
-          <w:color w:val="000000"/>
-          <w:sz w:val="22"/>
-          <w:szCs w:val="22"/>
-        </w:rPr>
-        <w:t>will contain</w:t>
-      </w:r>
-      <w:r>
-        <w:rPr>
-          <w:rFonts w:asciiTheme="minorHAnsi" w:hAnsiTheme="minorHAnsi" w:cs="Arial"/>
-          <w:color w:val="000000"/>
-          <w:sz w:val="22"/>
-          <w:szCs w:val="22"/>
-        </w:rPr>
-        <w:t xml:space="preserve"> the user variables and database functionality</w:t>
-      </w:r>
-      <w:r>
-        <w:rPr>
-          <w:rFonts w:asciiTheme="minorHAnsi" w:hAnsiTheme="minorHAnsi" w:cs="Arial"/>
-          <w:color w:val="000000"/>
-          <w:sz w:val="22"/>
-          <w:szCs w:val="22"/>
-        </w:rPr>
-        <w:t>. T</w:t>
-      </w:r>
-      <w:r>
-        <w:rPr>
-          <w:rFonts w:asciiTheme="minorHAnsi" w:hAnsiTheme="minorHAnsi" w:cs="Arial"/>
-          <w:color w:val="000000"/>
-          <w:sz w:val="22"/>
-          <w:szCs w:val="22"/>
-        </w:rPr>
-        <w:t>he SQL statements will be contained here and may</w:t>
-      </w:r>
-      <w:r>
-        <w:rPr>
-          <w:rFonts w:asciiTheme="minorHAnsi" w:hAnsiTheme="minorHAnsi" w:cs="Arial"/>
-          <w:color w:val="000000"/>
-          <w:sz w:val="22"/>
-          <w:szCs w:val="22"/>
-        </w:rPr>
-        <w:t xml:space="preserve"> be</w:t>
-      </w:r>
-      <w:r>
-        <w:rPr>
-          <w:rFonts w:asciiTheme="minorHAnsi" w:hAnsiTheme="minorHAnsi" w:cs="Arial"/>
-          <w:color w:val="000000"/>
-          <w:sz w:val="22"/>
-          <w:szCs w:val="22"/>
-        </w:rPr>
-        <w:t xml:space="preserve"> broken into separate smaller classes if this becomes too large.</w:t>
-      </w:r>
     </w:p>
     <w:p>
       <w:pPr>
@@ -1783,11 +1806,24 @@
         <w:spacing w:before="0" w:beforeAutospacing="0" w:after="0" w:afterAutospacing="0"/>
         <w:rPr>
           <w:rFonts w:asciiTheme="minorHAnsi" w:hAnsiTheme="minorHAnsi" w:cs="Arial"/>
-          <w:color w:val="000000"/>
-          <w:sz w:val="22"/>
-          <w:szCs w:val="22"/>
-        </w:rPr>
-      </w:pPr>
+          <w:i/>
+          <w:color w:val="000000"/>
+          <w:sz w:val="22"/>
+          <w:szCs w:val="22"/>
+          <w:u w:val="single"/>
+        </w:rPr>
+      </w:pPr>
+      <w:r>
+        <w:rPr>
+          <w:rFonts w:asciiTheme="minorHAnsi" w:hAnsiTheme="minorHAnsi" w:cs="Arial"/>
+          <w:i/>
+          <w:color w:val="000000"/>
+          <w:sz w:val="22"/>
+          <w:szCs w:val="22"/>
+          <w:u w:val="single"/>
+        </w:rPr>
+        <w:t>User.java</w:t>
+      </w:r>
     </w:p>
     <w:p>
       <w:pPr>
@@ -1795,23 +1831,100 @@
         <w:spacing w:before="0" w:beforeAutospacing="0" w:after="0" w:afterAutospacing="0"/>
         <w:rPr>
           <w:rFonts w:asciiTheme="minorHAnsi" w:hAnsiTheme="minorHAnsi" w:cs="Arial"/>
-          <w:i/>
-          <w:color w:val="000000"/>
-          <w:sz w:val="22"/>
-          <w:szCs w:val="22"/>
-          <w:u w:val="single"/>
-        </w:rPr>
-      </w:pPr>
-      <w:r>
-        <w:rPr>
-          <w:rFonts w:asciiTheme="minorHAnsi" w:hAnsiTheme="minorHAnsi" w:cs="Arial"/>
-          <w:i/>
-          <w:color w:val="000000"/>
-          <w:sz w:val="22"/>
-          <w:szCs w:val="22"/>
-          <w:u w:val="single"/>
-        </w:rPr>
-        <w:t>UserForm.java</w:t>
+          <w:color w:val="000000"/>
+          <w:sz w:val="22"/>
+          <w:szCs w:val="22"/>
+        </w:rPr>
+      </w:pPr>
+      <w:r>
+        <w:rPr>
+          <w:rFonts w:asciiTheme="minorHAnsi" w:hAnsiTheme="minorHAnsi" w:cs="Arial"/>
+          <w:color w:val="000000"/>
+          <w:sz w:val="22"/>
+          <w:szCs w:val="22"/>
+        </w:rPr>
+        <w:t>T</w:t>
+      </w:r>
+      <w:r>
+        <w:rPr>
+          <w:rFonts w:asciiTheme="minorHAnsi" w:hAnsiTheme="minorHAnsi" w:cs="Arial"/>
+          <w:color w:val="000000"/>
+          <w:sz w:val="22"/>
+          <w:szCs w:val="22"/>
+        </w:rPr>
+        <w:t>his</w:t>
+      </w:r>
+      <w:r>
+        <w:rPr>
+          <w:rFonts w:asciiTheme="minorHAnsi" w:hAnsiTheme="minorHAnsi" w:cs="Arial"/>
+          <w:color w:val="000000"/>
+          <w:sz w:val="22"/>
+          <w:szCs w:val="22"/>
+        </w:rPr>
+        <w:t xml:space="preserve"> class</w:t>
+      </w:r>
+      <w:r>
+        <w:rPr>
+          <w:rFonts w:asciiTheme="minorHAnsi" w:hAnsiTheme="minorHAnsi" w:cs="Arial"/>
+          <w:color w:val="000000"/>
+          <w:sz w:val="22"/>
+          <w:szCs w:val="22"/>
+        </w:rPr>
+        <w:t xml:space="preserve"> </w:t>
+      </w:r>
+      <w:r>
+        <w:rPr>
+          <w:rFonts w:asciiTheme="minorHAnsi" w:hAnsiTheme="minorHAnsi" w:cs="Arial"/>
+          <w:color w:val="000000"/>
+          <w:sz w:val="22"/>
+          <w:szCs w:val="22"/>
+        </w:rPr>
+        <w:t>will contain</w:t>
+      </w:r>
+      <w:r>
+        <w:rPr>
+          <w:rFonts w:asciiTheme="minorHAnsi" w:hAnsiTheme="minorHAnsi" w:cs="Arial"/>
+          <w:color w:val="000000"/>
+          <w:sz w:val="22"/>
+          <w:szCs w:val="22"/>
+        </w:rPr>
+        <w:t xml:space="preserve"> the user variables and database functionality</w:t>
+      </w:r>
+      <w:r>
+        <w:rPr>
+          <w:rFonts w:asciiTheme="minorHAnsi" w:hAnsiTheme="minorHAnsi" w:cs="Arial"/>
+          <w:color w:val="000000"/>
+          <w:sz w:val="22"/>
+          <w:szCs w:val="22"/>
+        </w:rPr>
+        <w:t>. T</w:t>
+      </w:r>
+      <w:r>
+        <w:rPr>
+          <w:rFonts w:asciiTheme="minorHAnsi" w:hAnsiTheme="minorHAnsi" w:cs="Arial"/>
+          <w:color w:val="000000"/>
+          <w:sz w:val="22"/>
+          <w:szCs w:val="22"/>
+        </w:rPr>
+        <w:t>he SQL statements will be contained here and may</w:t>
+      </w:r>
+      <w:r>
+        <w:rPr>
+          <w:rFonts w:asciiTheme="minorHAnsi" w:hAnsiTheme="minorHAnsi" w:cs="Arial"/>
+          <w:color w:val="000000"/>
+          <w:sz w:val="22"/>
+          <w:szCs w:val="22"/>
+        </w:rPr>
+        <w:t xml:space="preserve"> be</w:t>
+      </w:r>
+      <w:r>
+        <w:rPr>
+          <w:rFonts w:asciiTheme="minorHAnsi" w:hAnsiTheme="minorHAnsi" w:cs="Arial"/>
+          <w:color w:val="000000"/>
+          <w:sz w:val="22"/>
+          <w:szCs w:val="22"/>
+        </w:rPr>
+        <w:t xml:space="preserve"> broken into separate smaller classes if this becomes too large.</w:t>
       </w:r>
     </w:p>
     <w:p>
@@ -1825,69 +1938,6 @@
           <w:szCs w:val="22"/>
         </w:rPr>
       </w:pPr>
-      <w:r>
-        <w:rPr>
-          <w:rFonts w:asciiTheme="minorHAnsi" w:hAnsiTheme="minorHAnsi" w:cs="Arial"/>
-          <w:color w:val="000000"/>
-          <w:sz w:val="22"/>
-          <w:szCs w:val="22"/>
-        </w:rPr>
-        <w:t>T</w:t>
-      </w:r>
-      <w:r>
-        <w:rPr>
-          <w:rFonts w:asciiTheme="minorHAnsi" w:hAnsiTheme="minorHAnsi" w:cs="Arial"/>
-          <w:color w:val="000000"/>
-          <w:sz w:val="22"/>
-          <w:szCs w:val="22"/>
-        </w:rPr>
-        <w:t>his</w:t>
-      </w:r>
-      <w:r>
-        <w:rPr>
-          <w:rFonts w:asciiTheme="minorHAnsi" w:hAnsiTheme="minorHAnsi" w:cs="Arial"/>
-          <w:color w:val="000000"/>
-          <w:sz w:val="22"/>
-          <w:szCs w:val="22"/>
-        </w:rPr>
-        <w:t xml:space="preserve"> class</w:t>
-      </w:r>
-      <w:r>
-        <w:rPr>
-          <w:rFonts w:asciiTheme="minorHAnsi" w:hAnsiTheme="minorHAnsi" w:cs="Arial"/>
-          <w:color w:val="000000"/>
-          <w:sz w:val="22"/>
-          <w:szCs w:val="22"/>
-        </w:rPr>
-        <w:t xml:space="preserve"> will contain the user variables from the </w:t>
-      </w:r>
-      <w:r>
-        <w:rPr>
-          <w:rFonts w:asciiTheme="minorHAnsi" w:hAnsiTheme="minorHAnsi" w:cs="Arial"/>
-          <w:color w:val="000000"/>
-          <w:sz w:val="22"/>
-          <w:szCs w:val="22"/>
-        </w:rPr>
-        <w:t xml:space="preserve">user </w:t>
-      </w:r>
-      <w:r>
-        <w:rPr>
-          <w:rFonts w:asciiTheme="minorHAnsi" w:hAnsiTheme="minorHAnsi" w:cs="Arial"/>
-          <w:color w:val="000000"/>
-          <w:sz w:val="22"/>
-          <w:szCs w:val="22"/>
-        </w:rPr>
-        <w:t>form</w:t>
-      </w:r>
-      <w:r>
-        <w:rPr>
-          <w:rFonts w:asciiTheme="minorHAnsi" w:hAnsiTheme="minorHAnsi" w:cs="Arial"/>
-          <w:color w:val="000000"/>
-          <w:sz w:val="22"/>
-          <w:szCs w:val="22"/>
-        </w:rPr>
-        <w:t>.</w:t>
-      </w:r>
     </w:p>
     <w:p>
       <w:pPr>
@@ -1895,11 +1945,24 @@
         <w:spacing w:before="0" w:beforeAutospacing="0" w:after="0" w:afterAutospacing="0"/>
         <w:rPr>
           <w:rFonts w:asciiTheme="minorHAnsi" w:hAnsiTheme="minorHAnsi" w:cs="Arial"/>
-          <w:color w:val="000000"/>
-          <w:sz w:val="22"/>
-          <w:szCs w:val="22"/>
-        </w:rPr>
-      </w:pPr>
+          <w:i/>
+          <w:color w:val="000000"/>
+          <w:sz w:val="22"/>
+          <w:szCs w:val="22"/>
+          <w:u w:val="single"/>
+        </w:rPr>
+      </w:pPr>
+      <w:r>
+        <w:rPr>
+          <w:rFonts w:asciiTheme="minorHAnsi" w:hAnsiTheme="minorHAnsi" w:cs="Arial"/>
+          <w:i/>
+          <w:color w:val="000000"/>
+          <w:sz w:val="22"/>
+          <w:szCs w:val="22"/>
+          <w:u w:val="single"/>
+        </w:rPr>
+        <w:t>UserForm.java</w:t>
+      </w:r>
     </w:p>
     <w:p>
       <w:pPr>
@@ -1907,24 +1970,73 @@
         <w:spacing w:before="0" w:beforeAutospacing="0" w:after="0" w:afterAutospacing="0"/>
         <w:rPr>
           <w:rFonts w:asciiTheme="minorHAnsi" w:hAnsiTheme="minorHAnsi" w:cs="Arial"/>
-          <w:i/>
-          <w:color w:val="000000"/>
-          <w:sz w:val="22"/>
-          <w:szCs w:val="22"/>
-          <w:u w:val="single"/>
-        </w:rPr>
-      </w:pPr>
-      <w:r>
-        <w:rPr>
-          <w:rFonts w:asciiTheme="minorHAnsi" w:hAnsiTheme="minorHAnsi" w:cs="Arial"/>
-          <w:i/>
-          <w:color w:val="000000"/>
-          <w:sz w:val="22"/>
-          <w:szCs w:val="22"/>
-          <w:u w:val="single"/>
-        </w:rPr>
-        <w:lastRenderedPageBreak/>
-        <w:t>ViewAccountAction.java</w:t>
+          <w:color w:val="000000"/>
+          <w:sz w:val="22"/>
+          <w:szCs w:val="22"/>
+        </w:rPr>
+      </w:pPr>
+      <w:r>
+        <w:rPr>
+          <w:rFonts w:asciiTheme="minorHAnsi" w:hAnsiTheme="minorHAnsi" w:cs="Arial"/>
+          <w:color w:val="000000"/>
+          <w:sz w:val="22"/>
+          <w:szCs w:val="22"/>
+        </w:rPr>
+        <w:t>T</w:t>
+      </w:r>
+      <w:r>
+        <w:rPr>
+          <w:rFonts w:asciiTheme="minorHAnsi" w:hAnsiTheme="minorHAnsi" w:cs="Arial"/>
+          <w:color w:val="000000"/>
+          <w:sz w:val="22"/>
+          <w:szCs w:val="22"/>
+        </w:rPr>
+        <w:t>his</w:t>
+      </w:r>
+      <w:r>
+        <w:rPr>
+          <w:rFonts w:asciiTheme="minorHAnsi" w:hAnsiTheme="minorHAnsi" w:cs="Arial"/>
+          <w:color w:val="000000"/>
+          <w:sz w:val="22"/>
+          <w:szCs w:val="22"/>
+        </w:rPr>
+        <w:t xml:space="preserve"> class</w:t>
+      </w:r>
+      <w:r>
+        <w:rPr>
+          <w:rFonts w:asciiTheme="minorHAnsi" w:hAnsiTheme="minorHAnsi" w:cs="Arial"/>
+          <w:color w:val="000000"/>
+          <w:sz w:val="22"/>
+          <w:szCs w:val="22"/>
+        </w:rPr>
+        <w:t xml:space="preserve"> will contain the user variables from the </w:t>
+      </w:r>
+      <w:r>
+        <w:rPr>
+          <w:rFonts w:asciiTheme="minorHAnsi" w:hAnsiTheme="minorHAnsi" w:cs="Arial"/>
+          <w:color w:val="000000"/>
+          <w:sz w:val="22"/>
+          <w:szCs w:val="22"/>
+        </w:rPr>
+        <w:t xml:space="preserve">user </w:t>
+      </w:r>
+      <w:r>
+        <w:rPr>
+          <w:rFonts w:asciiTheme="minorHAnsi" w:hAnsiTheme="minorHAnsi" w:cs="Arial"/>
+          <w:color w:val="000000"/>
+          <w:sz w:val="22"/>
+          <w:szCs w:val="22"/>
+        </w:rPr>
+        <w:t>form</w:t>
+      </w:r>
+      <w:r>
+        <w:rPr>
+          <w:rFonts w:asciiTheme="minorHAnsi" w:hAnsiTheme="minorHAnsi" w:cs="Arial"/>
+          <w:color w:val="000000"/>
+          <w:sz w:val="22"/>
+          <w:szCs w:val="22"/>
+        </w:rPr>
+        <w:t>.</w:t>
       </w:r>
     </w:p>
     <w:p>
@@ -1938,33 +2050,6 @@
           <w:szCs w:val="22"/>
         </w:rPr>
       </w:pPr>
-      <w:r>
-        <w:rPr>
-          <w:rFonts w:asciiTheme="minorHAnsi" w:hAnsiTheme="minorHAnsi" w:cs="Arial"/>
-          <w:color w:val="000000"/>
-          <w:sz w:val="22"/>
-          <w:szCs w:val="22"/>
-        </w:rPr>
-        <w:t>This class will contain th</w:t>
-      </w:r>
-      <w:r>
-        <w:rPr>
-          <w:rFonts w:asciiTheme="minorHAnsi" w:hAnsiTheme="minorHAnsi" w:cs="Arial"/>
-          <w:color w:val="000000"/>
-          <w:sz w:val="22"/>
-          <w:szCs w:val="22"/>
-        </w:rPr>
-        <w:t>e functionality for viewing an account’s details</w:t>
-      </w:r>
-      <w:r>
-        <w:rPr>
-          <w:rFonts w:asciiTheme="minorHAnsi" w:hAnsiTheme="minorHAnsi" w:cs="Arial"/>
-          <w:color w:val="000000"/>
-          <w:sz w:val="22"/>
-          <w:szCs w:val="22"/>
-        </w:rPr>
-        <w:t>.</w:t>
-      </w:r>
     </w:p>
     <w:p>
       <w:pPr>
@@ -1979,6 +2064,17 @@
           <w:u w:val="single"/>
         </w:rPr>
       </w:pPr>
+      <w:r>
+        <w:rPr>
+          <w:rFonts w:asciiTheme="minorHAnsi" w:hAnsiTheme="minorHAnsi" w:cs="Arial"/>
+          <w:i/>
+          <w:color w:val="000000"/>
+          <w:sz w:val="22"/>
+          <w:szCs w:val="22"/>
+          <w:u w:val="single"/>
+        </w:rPr>
+        <w:t>ViewAccountAction.java</w:t>
+      </w:r>
     </w:p>
     <w:p>
       <w:pPr>
@@ -1986,23 +2082,19 @@
         <w:spacing w:before="0" w:beforeAutospacing="0" w:after="0" w:afterAutospacing="0"/>
         <w:rPr>
           <w:rFonts w:asciiTheme="minorHAnsi" w:hAnsiTheme="minorHAnsi" w:cs="Arial"/>
-          <w:i/>
-          <w:color w:val="000000"/>
-          <w:sz w:val="22"/>
-          <w:szCs w:val="22"/>
-          <w:u w:val="single"/>
-        </w:rPr>
-      </w:pPr>
-      <w:r>
-        <w:rPr>
-          <w:rFonts w:asciiTheme="minorHAnsi" w:hAnsiTheme="minorHAnsi" w:cs="Arial"/>
-          <w:i/>
-          <w:color w:val="000000"/>
-          <w:sz w:val="22"/>
-          <w:szCs w:val="22"/>
-          <w:u w:val="single"/>
-        </w:rPr>
-        <w:t>ViewOrderAction.java</w:t>
+          <w:color w:val="000000"/>
+          <w:sz w:val="22"/>
+          <w:szCs w:val="22"/>
+        </w:rPr>
+      </w:pPr>
+      <w:r>
+        <w:rPr>
+          <w:rFonts w:asciiTheme="minorHAnsi" w:hAnsiTheme="minorHAnsi" w:cs="Arial"/>
+          <w:color w:val="000000"/>
+          <w:sz w:val="22"/>
+          <w:szCs w:val="22"/>
+        </w:rPr>
+        <w:t>This class will contain the functionality for viewing an account’s details.</w:t>
       </w:r>
     </w:p>
     <w:p>
@@ -2011,38 +2103,13 @@
         <w:spacing w:before="0" w:beforeAutospacing="0" w:after="0" w:afterAutospacing="0"/>
         <w:rPr>
           <w:rFonts w:asciiTheme="minorHAnsi" w:hAnsiTheme="minorHAnsi" w:cs="Arial"/>
-          <w:color w:val="000000"/>
-          <w:sz w:val="22"/>
-          <w:szCs w:val="22"/>
-        </w:rPr>
-      </w:pPr>
-      <w:r>
-        <w:rPr>
-          <w:rFonts w:asciiTheme="minorHAnsi" w:hAnsiTheme="minorHAnsi" w:cs="Arial"/>
-          <w:color w:val="000000"/>
-          <w:sz w:val="22"/>
-          <w:szCs w:val="22"/>
-        </w:rPr>
-        <w:t>This class will c</w:t>
-      </w:r>
-      <w:r>
-        <w:rPr>
-          <w:rFonts w:asciiTheme="minorHAnsi" w:hAnsiTheme="minorHAnsi" w:cs="Arial"/>
-          <w:color w:val="000000"/>
-          <w:sz w:val="22"/>
-          <w:szCs w:val="22"/>
-        </w:rPr>
-        <w:t>ontain the functionality for viewing orders on a user’s account</w:t>
-      </w:r>
-      <w:r>
-        <w:rPr>
-          <w:rFonts w:asciiTheme="minorHAnsi" w:hAnsiTheme="minorHAnsi" w:cs="Arial"/>
-          <w:color w:val="000000"/>
-          <w:sz w:val="22"/>
-          <w:szCs w:val="22"/>
-        </w:rPr>
-        <w:t>.</w:t>
-      </w:r>
+          <w:i/>
+          <w:color w:val="000000"/>
+          <w:sz w:val="22"/>
+          <w:szCs w:val="22"/>
+          <w:u w:val="single"/>
+        </w:rPr>
+      </w:pPr>
     </w:p>
     <w:p>
       <w:pPr>
@@ -2050,11 +2117,24 @@
         <w:spacing w:before="0" w:beforeAutospacing="0" w:after="0" w:afterAutospacing="0"/>
         <w:rPr>
           <w:rFonts w:asciiTheme="minorHAnsi" w:hAnsiTheme="minorHAnsi" w:cs="Arial"/>
-          <w:color w:val="000000"/>
-          <w:sz w:val="22"/>
-          <w:szCs w:val="22"/>
-        </w:rPr>
-      </w:pPr>
+          <w:i/>
+          <w:color w:val="000000"/>
+          <w:sz w:val="22"/>
+          <w:szCs w:val="22"/>
+          <w:u w:val="single"/>
+        </w:rPr>
+      </w:pPr>
+      <w:r>
+        <w:rPr>
+          <w:rFonts w:asciiTheme="minorHAnsi" w:hAnsiTheme="minorHAnsi" w:cs="Arial"/>
+          <w:i/>
+          <w:color w:val="000000"/>
+          <w:sz w:val="22"/>
+          <w:szCs w:val="22"/>
+          <w:u w:val="single"/>
+        </w:rPr>
+        <w:t>ViewOrderAction.java</w:t>
+      </w:r>
     </w:p>
     <w:p>
       <w:pPr>
@@ -2062,23 +2142,19 @@
         <w:spacing w:before="0" w:beforeAutospacing="0" w:after="0" w:afterAutospacing="0"/>
         <w:rPr>
           <w:rFonts w:asciiTheme="minorHAnsi" w:hAnsiTheme="minorHAnsi" w:cs="Arial"/>
-          <w:i/>
-          <w:color w:val="000000"/>
-          <w:sz w:val="22"/>
-          <w:szCs w:val="22"/>
-          <w:u w:val="single"/>
-        </w:rPr>
-      </w:pPr>
-      <w:r>
-        <w:rPr>
-          <w:rFonts w:asciiTheme="minorHAnsi" w:hAnsiTheme="minorHAnsi" w:cs="Arial"/>
-          <w:i/>
-          <w:color w:val="000000"/>
-          <w:sz w:val="22"/>
-          <w:szCs w:val="22"/>
-          <w:u w:val="single"/>
-        </w:rPr>
-        <w:t>ViewSupportSessionAction.java</w:t>
+          <w:color w:val="000000"/>
+          <w:sz w:val="22"/>
+          <w:szCs w:val="22"/>
+        </w:rPr>
+      </w:pPr>
+      <w:r>
+        <w:rPr>
+          <w:rFonts w:asciiTheme="minorHAnsi" w:hAnsiTheme="minorHAnsi" w:cs="Arial"/>
+          <w:color w:val="000000"/>
+          <w:sz w:val="22"/>
+          <w:szCs w:val="22"/>
+        </w:rPr>
+        <w:t>This class will contain the functionality for viewing orders on a user’s account.</w:t>
       </w:r>
     </w:p>
     <w:p>
@@ -2092,24 +2168,6 @@
           <w:szCs w:val="22"/>
         </w:rPr>
       </w:pPr>
-      <w:r>
-        <w:rPr>
-          <w:rFonts w:asciiTheme="minorHAnsi" w:hAnsiTheme="minorHAnsi" w:cs="Arial"/>
-          <w:color w:val="000000"/>
-          <w:sz w:val="22"/>
-          <w:szCs w:val="22"/>
-        </w:rPr>
-        <w:t>This</w:t>
-      </w:r>
-      <w:r>
-        <w:rPr>
-          <w:rFonts w:asciiTheme="minorHAnsi" w:hAnsiTheme="minorHAnsi" w:cs="Arial"/>
-          <w:color w:val="000000"/>
-          <w:sz w:val="22"/>
-          <w:szCs w:val="22"/>
-        </w:rPr>
-        <w:t xml:space="preserve"> class will contain the functionality for viewing support tickets/sessions.</w:t>
-      </w:r>
     </w:p>
     <w:p>
       <w:pPr>
@@ -2124,6 +2182,17 @@
           <w:u w:val="single"/>
         </w:rPr>
       </w:pPr>
+      <w:r>
+        <w:rPr>
+          <w:rFonts w:asciiTheme="minorHAnsi" w:hAnsiTheme="minorHAnsi" w:cs="Arial"/>
+          <w:i/>
+          <w:color w:val="000000"/>
+          <w:sz w:val="22"/>
+          <w:szCs w:val="22"/>
+          <w:u w:val="single"/>
+        </w:rPr>
+        <w:t>ViewSupportSessionAction.java</w:t>
+      </w:r>
     </w:p>
     <w:p>
       <w:pPr>
@@ -2131,23 +2200,28 @@
         <w:spacing w:before="0" w:beforeAutospacing="0" w:after="0" w:afterAutospacing="0"/>
         <w:rPr>
           <w:rFonts w:asciiTheme="minorHAnsi" w:hAnsiTheme="minorHAnsi" w:cs="Arial"/>
-          <w:i/>
-          <w:color w:val="000000"/>
-          <w:sz w:val="22"/>
-          <w:szCs w:val="22"/>
-          <w:u w:val="single"/>
-        </w:rPr>
-      </w:pPr>
-      <w:r>
-        <w:rPr>
-          <w:rFonts w:asciiTheme="minorHAnsi" w:hAnsiTheme="minorHAnsi" w:cs="Arial"/>
-          <w:i/>
-          <w:color w:val="000000"/>
-          <w:sz w:val="22"/>
-          <w:szCs w:val="22"/>
-          <w:u w:val="single"/>
-        </w:rPr>
-        <w:t>CreateNewOrderAction.java</w:t>
+          <w:color w:val="000000"/>
+          <w:sz w:val="22"/>
+          <w:szCs w:val="22"/>
+        </w:rPr>
+      </w:pPr>
+      <w:r>
+        <w:rPr>
+          <w:rFonts w:asciiTheme="minorHAnsi" w:hAnsiTheme="minorHAnsi" w:cs="Arial"/>
+          <w:color w:val="000000"/>
+          <w:sz w:val="22"/>
+          <w:szCs w:val="22"/>
+        </w:rPr>
+        <w:t>This</w:t>
+      </w:r>
+      <w:r>
+        <w:rPr>
+          <w:rFonts w:asciiTheme="minorHAnsi" w:hAnsiTheme="minorHAnsi" w:cs="Arial"/>
+          <w:color w:val="000000"/>
+          <w:sz w:val="22"/>
+          <w:szCs w:val="22"/>
+        </w:rPr>
+        <w:t xml:space="preserve"> class will contain the functionality for viewing support tickets/sessions.</w:t>
       </w:r>
     </w:p>
     <w:p>
@@ -2156,20 +2230,13 @@
         <w:spacing w:before="0" w:beforeAutospacing="0" w:after="0" w:afterAutospacing="0"/>
         <w:rPr>
           <w:rFonts w:asciiTheme="minorHAnsi" w:hAnsiTheme="minorHAnsi" w:cs="Arial"/>
-          <w:color w:val="000000"/>
-          <w:sz w:val="22"/>
-          <w:szCs w:val="22"/>
-        </w:rPr>
-      </w:pPr>
-      <w:r>
-        <w:rPr>
-          <w:rFonts w:asciiTheme="minorHAnsi" w:hAnsiTheme="minorHAnsi" w:cs="Arial"/>
-          <w:color w:val="000000"/>
-          <w:sz w:val="22"/>
-          <w:szCs w:val="22"/>
-        </w:rPr>
-        <w:t>This class will contain the functionality for creating and submitting a new order.</w:t>
-      </w:r>
+          <w:i/>
+          <w:color w:val="000000"/>
+          <w:sz w:val="22"/>
+          <w:szCs w:val="22"/>
+          <w:u w:val="single"/>
+        </w:rPr>
+      </w:pPr>
     </w:p>
     <w:p>
       <w:pPr>
@@ -2177,11 +2244,24 @@
         <w:spacing w:before="0" w:beforeAutospacing="0" w:after="0" w:afterAutospacing="0"/>
         <w:rPr>
           <w:rFonts w:asciiTheme="minorHAnsi" w:hAnsiTheme="minorHAnsi" w:cs="Arial"/>
-          <w:color w:val="000000"/>
-          <w:sz w:val="22"/>
-          <w:szCs w:val="22"/>
-        </w:rPr>
-      </w:pPr>
+          <w:i/>
+          <w:color w:val="000000"/>
+          <w:sz w:val="22"/>
+          <w:szCs w:val="22"/>
+          <w:u w:val="single"/>
+        </w:rPr>
+      </w:pPr>
+      <w:r>
+        <w:rPr>
+          <w:rFonts w:asciiTheme="minorHAnsi" w:hAnsiTheme="minorHAnsi" w:cs="Arial"/>
+          <w:i/>
+          <w:color w:val="000000"/>
+          <w:sz w:val="22"/>
+          <w:szCs w:val="22"/>
+          <w:u w:val="single"/>
+        </w:rPr>
+        <w:t>CreateNewOrderAction.java</w:t>
+      </w:r>
     </w:p>
     <w:p>
       <w:pPr>
@@ -2189,23 +2269,19 @@
         <w:spacing w:before="0" w:beforeAutospacing="0" w:after="0" w:afterAutospacing="0"/>
         <w:rPr>
           <w:rFonts w:asciiTheme="minorHAnsi" w:hAnsiTheme="minorHAnsi" w:cs="Arial"/>
-          <w:i/>
-          <w:color w:val="000000"/>
-          <w:sz w:val="22"/>
-          <w:szCs w:val="22"/>
-          <w:u w:val="single"/>
-        </w:rPr>
-      </w:pPr>
-      <w:r>
-        <w:rPr>
-          <w:rFonts w:asciiTheme="minorHAnsi" w:hAnsiTheme="minorHAnsi" w:cs="Arial"/>
-          <w:i/>
-          <w:color w:val="000000"/>
-          <w:sz w:val="22"/>
-          <w:szCs w:val="22"/>
-          <w:u w:val="single"/>
-        </w:rPr>
-        <w:t>OrderForm.java</w:t>
+          <w:color w:val="000000"/>
+          <w:sz w:val="22"/>
+          <w:szCs w:val="22"/>
+        </w:rPr>
+      </w:pPr>
+      <w:r>
+        <w:rPr>
+          <w:rFonts w:asciiTheme="minorHAnsi" w:hAnsiTheme="minorHAnsi" w:cs="Arial"/>
+          <w:color w:val="000000"/>
+          <w:sz w:val="22"/>
+          <w:szCs w:val="22"/>
+        </w:rPr>
+        <w:t>This class will contain the functionality for creating and submitting a new order.</w:t>
       </w:r>
     </w:p>
     <w:p>
@@ -2219,33 +2295,6 @@
           <w:szCs w:val="22"/>
         </w:rPr>
       </w:pPr>
-      <w:r>
-        <w:rPr>
-          <w:rFonts w:asciiTheme="minorHAnsi" w:hAnsiTheme="minorHAnsi" w:cs="Arial"/>
-          <w:color w:val="000000"/>
-          <w:sz w:val="22"/>
-          <w:szCs w:val="22"/>
-        </w:rPr>
-        <w:t xml:space="preserve">This class will contain the user variables from the </w:t>
-      </w:r>
-      <w:r>
-        <w:rPr>
-          <w:rFonts w:asciiTheme="minorHAnsi" w:hAnsiTheme="minorHAnsi" w:cs="Arial"/>
-          <w:color w:val="000000"/>
-          <w:sz w:val="22"/>
-          <w:szCs w:val="22"/>
-        </w:rPr>
-        <w:t>order</w:t>
-      </w:r>
-      <w:r>
-        <w:rPr>
-          <w:rFonts w:asciiTheme="minorHAnsi" w:hAnsiTheme="minorHAnsi" w:cs="Arial"/>
-          <w:color w:val="000000"/>
-          <w:sz w:val="22"/>
-          <w:szCs w:val="22"/>
-        </w:rPr>
-        <w:t xml:space="preserve"> form.</w:t>
-      </w:r>
     </w:p>
     <w:p>
       <w:pPr>
@@ -2253,11 +2302,24 @@
         <w:spacing w:before="0" w:beforeAutospacing="0" w:after="0" w:afterAutospacing="0"/>
         <w:rPr>
           <w:rFonts w:asciiTheme="minorHAnsi" w:hAnsiTheme="minorHAnsi" w:cs="Arial"/>
-          <w:color w:val="000000"/>
-          <w:sz w:val="22"/>
-          <w:szCs w:val="22"/>
-        </w:rPr>
-      </w:pPr>
+          <w:i/>
+          <w:color w:val="000000"/>
+          <w:sz w:val="22"/>
+          <w:szCs w:val="22"/>
+          <w:u w:val="single"/>
+        </w:rPr>
+      </w:pPr>
+      <w:r>
+        <w:rPr>
+          <w:rFonts w:asciiTheme="minorHAnsi" w:hAnsiTheme="minorHAnsi" w:cs="Arial"/>
+          <w:i/>
+          <w:color w:val="000000"/>
+          <w:sz w:val="22"/>
+          <w:szCs w:val="22"/>
+          <w:u w:val="single"/>
+        </w:rPr>
+        <w:t>OrderForm.java</w:t>
+      </w:r>
     </w:p>
     <w:p>
       <w:pPr>
@@ -2265,23 +2327,19 @@
         <w:spacing w:before="0" w:beforeAutospacing="0" w:after="0" w:afterAutospacing="0"/>
         <w:rPr>
           <w:rFonts w:asciiTheme="minorHAnsi" w:hAnsiTheme="minorHAnsi" w:cs="Arial"/>
-          <w:i/>
-          <w:color w:val="000000"/>
-          <w:sz w:val="22"/>
-          <w:szCs w:val="22"/>
-          <w:u w:val="single"/>
-        </w:rPr>
-      </w:pPr>
-      <w:r>
-        <w:rPr>
-          <w:rFonts w:asciiTheme="minorHAnsi" w:hAnsiTheme="minorHAnsi" w:cs="Arial"/>
-          <w:i/>
-          <w:color w:val="000000"/>
-          <w:sz w:val="22"/>
-          <w:szCs w:val="22"/>
-          <w:u w:val="single"/>
-        </w:rPr>
-        <w:t>Order.java</w:t>
+          <w:color w:val="000000"/>
+          <w:sz w:val="22"/>
+          <w:szCs w:val="22"/>
+        </w:rPr>
+      </w:pPr>
+      <w:r>
+        <w:rPr>
+          <w:rFonts w:asciiTheme="minorHAnsi" w:hAnsiTheme="minorHAnsi" w:cs="Arial"/>
+          <w:color w:val="000000"/>
+          <w:sz w:val="22"/>
+          <w:szCs w:val="22"/>
+        </w:rPr>
+        <w:t>This class will contain the user variables from the order form.</w:t>
       </w:r>
     </w:p>
     <w:p>
@@ -2295,15 +2353,6 @@
           <w:szCs w:val="22"/>
         </w:rPr>
       </w:pPr>
-      <w:r>
-        <w:rPr>
-          <w:rFonts w:asciiTheme="minorHAnsi" w:hAnsiTheme="minorHAnsi" w:cs="Arial"/>
-          <w:color w:val="000000"/>
-          <w:sz w:val="22"/>
-          <w:szCs w:val="22"/>
-        </w:rPr>
-        <w:t>This class will contain the order variables and will post a successful order to the database.</w:t>
-      </w:r>
     </w:p>
     <w:p>
       <w:pPr>
@@ -2318,6 +2367,17 @@
           <w:u w:val="single"/>
         </w:rPr>
       </w:pPr>
+      <w:r>
+        <w:rPr>
+          <w:rFonts w:asciiTheme="minorHAnsi" w:hAnsiTheme="minorHAnsi" w:cs="Arial"/>
+          <w:i/>
+          <w:color w:val="000000"/>
+          <w:sz w:val="22"/>
+          <w:szCs w:val="22"/>
+          <w:u w:val="single"/>
+        </w:rPr>
+        <w:t>Order.java</w:t>
+      </w:r>
     </w:p>
     <w:p>
       <w:pPr>
@@ -2325,34 +2385,19 @@
         <w:spacing w:before="0" w:beforeAutospacing="0" w:after="0" w:afterAutospacing="0"/>
         <w:rPr>
           <w:rFonts w:asciiTheme="minorHAnsi" w:hAnsiTheme="minorHAnsi" w:cs="Arial"/>
-          <w:i/>
-          <w:color w:val="000000"/>
-          <w:sz w:val="22"/>
-          <w:szCs w:val="22"/>
-          <w:u w:val="single"/>
-        </w:rPr>
-      </w:pPr>
-      <w:r>
-        <w:rPr>
-          <w:rFonts w:asciiTheme="minorHAnsi" w:hAnsiTheme="minorHAnsi" w:cs="Arial"/>
-          <w:i/>
-          <w:color w:val="000000"/>
-          <w:sz w:val="22"/>
-          <w:szCs w:val="22"/>
-          <w:u w:val="single"/>
-        </w:rPr>
-        <w:t>CreateNewSupportSession</w:t>
-      </w:r>
-      <w:r>
-        <w:rPr>
-          <w:rFonts w:asciiTheme="minorHAnsi" w:hAnsiTheme="minorHAnsi" w:cs="Arial"/>
-          <w:i/>
-          <w:color w:val="000000"/>
-          <w:sz w:val="22"/>
-          <w:szCs w:val="22"/>
-          <w:u w:val="single"/>
-        </w:rPr>
-        <w:t>Action.java</w:t>
+          <w:color w:val="000000"/>
+          <w:sz w:val="22"/>
+          <w:szCs w:val="22"/>
+        </w:rPr>
+      </w:pPr>
+      <w:r>
+        <w:rPr>
+          <w:rFonts w:asciiTheme="minorHAnsi" w:hAnsiTheme="minorHAnsi" w:cs="Arial"/>
+          <w:color w:val="000000"/>
+          <w:sz w:val="22"/>
+          <w:szCs w:val="22"/>
+        </w:rPr>
+        <w:t>This class will contain the order variables and will post a successful order to the database.</w:t>
       </w:r>
     </w:p>
     <w:p>
@@ -2361,38 +2406,13 @@
         <w:spacing w:before="0" w:beforeAutospacing="0" w:after="0" w:afterAutospacing="0"/>
         <w:rPr>
           <w:rFonts w:asciiTheme="minorHAnsi" w:hAnsiTheme="minorHAnsi" w:cs="Arial"/>
-          <w:color w:val="000000"/>
-          <w:sz w:val="22"/>
-          <w:szCs w:val="22"/>
-        </w:rPr>
-      </w:pPr>
-      <w:r>
-        <w:rPr>
-          <w:rFonts w:asciiTheme="minorHAnsi" w:hAnsiTheme="minorHAnsi" w:cs="Arial"/>
-          <w:color w:val="000000"/>
-          <w:sz w:val="22"/>
-          <w:szCs w:val="22"/>
-        </w:rPr>
-        <w:t>This class will contain the functionality for cre</w:t>
-      </w:r>
-      <w:r>
-        <w:rPr>
-          <w:rFonts w:asciiTheme="minorHAnsi" w:hAnsiTheme="minorHAnsi" w:cs="Arial"/>
-          <w:color w:val="000000"/>
-          <w:sz w:val="22"/>
-          <w:szCs w:val="22"/>
-        </w:rPr>
-        <w:t>ating a new support session</w:t>
-      </w:r>
-      <w:r>
-        <w:rPr>
-          <w:rFonts w:asciiTheme="minorHAnsi" w:hAnsiTheme="minorHAnsi" w:cs="Arial"/>
-          <w:color w:val="000000"/>
-          <w:sz w:val="22"/>
-          <w:szCs w:val="22"/>
-        </w:rPr>
-        <w:t>.</w:t>
-      </w:r>
+          <w:i/>
+          <w:color w:val="000000"/>
+          <w:sz w:val="22"/>
+          <w:szCs w:val="22"/>
+          <w:u w:val="single"/>
+        </w:rPr>
+      </w:pPr>
     </w:p>
     <w:p>
       <w:pPr>
@@ -2407,6 +2427,17 @@
           <w:u w:val="single"/>
         </w:rPr>
       </w:pPr>
+      <w:r>
+        <w:rPr>
+          <w:rFonts w:asciiTheme="minorHAnsi" w:hAnsiTheme="minorHAnsi" w:cs="Arial"/>
+          <w:i/>
+          <w:color w:val="000000"/>
+          <w:sz w:val="22"/>
+          <w:szCs w:val="22"/>
+          <w:u w:val="single"/>
+        </w:rPr>
+        <w:t>CreateNewSupportSessionAction.java</w:t>
+      </w:r>
     </w:p>
     <w:p>
       <w:pPr>
@@ -2414,23 +2445,19 @@
         <w:spacing w:before="0" w:beforeAutospacing="0" w:after="0" w:afterAutospacing="0"/>
         <w:rPr>
           <w:rFonts w:asciiTheme="minorHAnsi" w:hAnsiTheme="minorHAnsi" w:cs="Arial"/>
-          <w:i/>
-          <w:color w:val="000000"/>
-          <w:sz w:val="22"/>
-          <w:szCs w:val="22"/>
-          <w:u w:val="single"/>
-        </w:rPr>
-      </w:pPr>
-      <w:r>
-        <w:rPr>
-          <w:rFonts w:asciiTheme="minorHAnsi" w:hAnsiTheme="minorHAnsi" w:cs="Arial"/>
-          <w:i/>
-          <w:color w:val="000000"/>
-          <w:sz w:val="22"/>
-          <w:szCs w:val="22"/>
-          <w:u w:val="single"/>
-        </w:rPr>
-        <w:t>SupportForm.java</w:t>
+          <w:color w:val="000000"/>
+          <w:sz w:val="22"/>
+          <w:szCs w:val="22"/>
+        </w:rPr>
+      </w:pPr>
+      <w:r>
+        <w:rPr>
+          <w:rFonts w:asciiTheme="minorHAnsi" w:hAnsiTheme="minorHAnsi" w:cs="Arial"/>
+          <w:color w:val="000000"/>
+          <w:sz w:val="22"/>
+          <w:szCs w:val="22"/>
+        </w:rPr>
+        <w:t>This class will contain the functionality for creating a new support session.</w:t>
       </w:r>
     </w:p>
     <w:p>
@@ -2439,38 +2466,13 @@
         <w:spacing w:before="0" w:beforeAutospacing="0" w:after="0" w:afterAutospacing="0"/>
         <w:rPr>
           <w:rFonts w:asciiTheme="minorHAnsi" w:hAnsiTheme="minorHAnsi" w:cs="Arial"/>
-          <w:color w:val="000000"/>
-          <w:sz w:val="22"/>
-          <w:szCs w:val="22"/>
-        </w:rPr>
-      </w:pPr>
-      <w:r>
-        <w:rPr>
-          <w:rFonts w:asciiTheme="minorHAnsi" w:hAnsiTheme="minorHAnsi" w:cs="Arial"/>
-          <w:color w:val="000000"/>
-          <w:sz w:val="22"/>
-          <w:szCs w:val="22"/>
-        </w:rPr>
-        <w:t xml:space="preserve">This class will contain the user variables from the </w:t>
-      </w:r>
-      <w:r>
-        <w:rPr>
-          <w:rFonts w:asciiTheme="minorHAnsi" w:hAnsiTheme="minorHAnsi" w:cs="Arial"/>
-          <w:color w:val="000000"/>
-          <w:sz w:val="22"/>
-          <w:szCs w:val="22"/>
-        </w:rPr>
-        <w:t>support session</w:t>
-      </w:r>
-      <w:r>
-        <w:rPr>
-          <w:rFonts w:asciiTheme="minorHAnsi" w:hAnsiTheme="minorHAnsi" w:cs="Arial"/>
-          <w:color w:val="000000"/>
-          <w:sz w:val="22"/>
-          <w:szCs w:val="22"/>
-        </w:rPr>
-        <w:t xml:space="preserve"> form.</w:t>
-      </w:r>
+          <w:i/>
+          <w:color w:val="000000"/>
+          <w:sz w:val="22"/>
+          <w:szCs w:val="22"/>
+          <w:u w:val="single"/>
+        </w:rPr>
+      </w:pPr>
     </w:p>
     <w:p>
       <w:pPr>
@@ -2478,11 +2480,24 @@
         <w:spacing w:before="0" w:beforeAutospacing="0" w:after="0" w:afterAutospacing="0"/>
         <w:rPr>
           <w:rFonts w:asciiTheme="minorHAnsi" w:hAnsiTheme="minorHAnsi" w:cs="Arial"/>
-          <w:color w:val="000000"/>
-          <w:sz w:val="22"/>
-          <w:szCs w:val="22"/>
-        </w:rPr>
-      </w:pPr>
+          <w:i/>
+          <w:color w:val="000000"/>
+          <w:sz w:val="22"/>
+          <w:szCs w:val="22"/>
+          <w:u w:val="single"/>
+        </w:rPr>
+      </w:pPr>
+      <w:r>
+        <w:rPr>
+          <w:rFonts w:asciiTheme="minorHAnsi" w:hAnsiTheme="minorHAnsi" w:cs="Arial"/>
+          <w:i/>
+          <w:color w:val="000000"/>
+          <w:sz w:val="22"/>
+          <w:szCs w:val="22"/>
+          <w:u w:val="single"/>
+        </w:rPr>
+        <w:t>SupportForm.java</w:t>
+      </w:r>
     </w:p>
     <w:p>
       <w:pPr>
@@ -2490,23 +2505,19 @@
         <w:spacing w:before="0" w:beforeAutospacing="0" w:after="0" w:afterAutospacing="0"/>
         <w:rPr>
           <w:rFonts w:asciiTheme="minorHAnsi" w:hAnsiTheme="minorHAnsi" w:cs="Arial"/>
-          <w:i/>
-          <w:color w:val="000000"/>
-          <w:sz w:val="22"/>
-          <w:szCs w:val="22"/>
-          <w:u w:val="single"/>
-        </w:rPr>
-      </w:pPr>
-      <w:r>
-        <w:rPr>
-          <w:rFonts w:asciiTheme="minorHAnsi" w:hAnsiTheme="minorHAnsi" w:cs="Arial"/>
-          <w:i/>
-          <w:color w:val="000000"/>
-          <w:sz w:val="22"/>
-          <w:szCs w:val="22"/>
-          <w:u w:val="single"/>
-        </w:rPr>
-        <w:t>SupportSession.java</w:t>
+          <w:color w:val="000000"/>
+          <w:sz w:val="22"/>
+          <w:szCs w:val="22"/>
+        </w:rPr>
+      </w:pPr>
+      <w:r>
+        <w:rPr>
+          <w:rFonts w:asciiTheme="minorHAnsi" w:hAnsiTheme="minorHAnsi" w:cs="Arial"/>
+          <w:color w:val="000000"/>
+          <w:sz w:val="22"/>
+          <w:szCs w:val="22"/>
+        </w:rPr>
+        <w:t>This class will contain the user variables from the support session form.</w:t>
       </w:r>
     </w:p>
     <w:p>
@@ -2520,15 +2531,6 @@
           <w:szCs w:val="22"/>
         </w:rPr>
       </w:pPr>
-      <w:r>
-        <w:rPr>
-          <w:rFonts w:asciiTheme="minorHAnsi" w:hAnsiTheme="minorHAnsi" w:cs="Arial"/>
-          <w:color w:val="000000"/>
-          <w:sz w:val="22"/>
-          <w:szCs w:val="22"/>
-        </w:rPr>
-        <w:t>This will contain the variables for the support sessions and will post a successfully booked support session to the database.</w:t>
-      </w:r>
     </w:p>
     <w:p>
       <w:pPr>
@@ -2543,6 +2545,17 @@
           <w:u w:val="single"/>
         </w:rPr>
       </w:pPr>
+      <w:r>
+        <w:rPr>
+          <w:rFonts w:asciiTheme="minorHAnsi" w:hAnsiTheme="minorHAnsi" w:cs="Arial"/>
+          <w:i/>
+          <w:color w:val="000000"/>
+          <w:sz w:val="22"/>
+          <w:szCs w:val="22"/>
+          <w:u w:val="single"/>
+        </w:rPr>
+        <w:t>SupportSession.java</w:t>
+      </w:r>
     </w:p>
     <w:p>
       <w:pPr>
@@ -2550,23 +2563,19 @@
         <w:spacing w:before="0" w:beforeAutospacing="0" w:after="0" w:afterAutospacing="0"/>
         <w:rPr>
           <w:rFonts w:asciiTheme="minorHAnsi" w:hAnsiTheme="minorHAnsi" w:cs="Arial"/>
-          <w:i/>
-          <w:color w:val="000000"/>
-          <w:sz w:val="22"/>
-          <w:szCs w:val="22"/>
-          <w:u w:val="single"/>
-        </w:rPr>
-      </w:pPr>
-      <w:r>
-        <w:rPr>
-          <w:rFonts w:asciiTheme="minorHAnsi" w:hAnsiTheme="minorHAnsi" w:cs="Arial"/>
-          <w:i/>
-          <w:color w:val="000000"/>
-          <w:sz w:val="22"/>
-          <w:szCs w:val="22"/>
-          <w:u w:val="single"/>
-        </w:rPr>
-        <w:t>ConnectionUtils.java</w:t>
+          <w:color w:val="000000"/>
+          <w:sz w:val="22"/>
+          <w:szCs w:val="22"/>
+        </w:rPr>
+      </w:pPr>
+      <w:r>
+        <w:rPr>
+          <w:rFonts w:asciiTheme="minorHAnsi" w:hAnsiTheme="minorHAnsi" w:cs="Arial"/>
+          <w:color w:val="000000"/>
+          <w:sz w:val="22"/>
+          <w:szCs w:val="22"/>
+        </w:rPr>
+        <w:t>This will contain the variables for the support sessions and will post a successfully booked support session to the database.</w:t>
       </w:r>
     </w:p>
     <w:p>
@@ -2575,56 +2584,13 @@
         <w:spacing w:before="0" w:beforeAutospacing="0" w:after="0" w:afterAutospacing="0"/>
         <w:rPr>
           <w:rFonts w:asciiTheme="minorHAnsi" w:hAnsiTheme="minorHAnsi" w:cs="Arial"/>
-          <w:color w:val="000000"/>
-          <w:sz w:val="22"/>
-          <w:szCs w:val="22"/>
-        </w:rPr>
-      </w:pPr>
-      <w:r>
-        <w:rPr>
-          <w:rFonts w:asciiTheme="minorHAnsi" w:hAnsiTheme="minorHAnsi" w:cs="Arial"/>
-          <w:color w:val="000000"/>
-          <w:sz w:val="22"/>
-          <w:szCs w:val="22"/>
-        </w:rPr>
-        <w:t>T</w:t>
-      </w:r>
-      <w:r>
-        <w:rPr>
-          <w:rFonts w:asciiTheme="minorHAnsi" w:hAnsiTheme="minorHAnsi" w:cs="Arial"/>
-          <w:color w:val="000000"/>
-          <w:sz w:val="22"/>
-          <w:szCs w:val="22"/>
-        </w:rPr>
-        <w:t>his</w:t>
-      </w:r>
-      <w:r>
-        <w:rPr>
-          <w:rFonts w:asciiTheme="minorHAnsi" w:hAnsiTheme="minorHAnsi" w:cs="Arial"/>
-          <w:color w:val="000000"/>
-          <w:sz w:val="22"/>
-          <w:szCs w:val="22"/>
-        </w:rPr>
-        <w:t xml:space="preserve"> class</w:t>
-      </w:r>
-      <w:r>
-        <w:rPr>
-          <w:rFonts w:asciiTheme="minorHAnsi" w:hAnsiTheme="minorHAnsi" w:cs="Arial"/>
-          <w:color w:val="000000"/>
-          <w:sz w:val="22"/>
-          <w:szCs w:val="22"/>
-        </w:rPr>
-        <w:t xml:space="preserve"> will define the functionality for connecting to the database</w:t>
-      </w:r>
-      <w:r>
-        <w:rPr>
-          <w:rFonts w:asciiTheme="minorHAnsi" w:hAnsiTheme="minorHAnsi" w:cs="Arial"/>
-          <w:color w:val="000000"/>
-          <w:sz w:val="22"/>
-          <w:szCs w:val="22"/>
-        </w:rPr>
-        <w:t>.</w:t>
-      </w:r>
+          <w:i/>
+          <w:color w:val="000000"/>
+          <w:sz w:val="22"/>
+          <w:szCs w:val="22"/>
+          <w:u w:val="single"/>
+        </w:rPr>
+      </w:pPr>
     </w:p>
     <w:p>
       <w:pPr>
@@ -2632,11 +2598,24 @@
         <w:spacing w:before="0" w:beforeAutospacing="0" w:after="0" w:afterAutospacing="0"/>
         <w:rPr>
           <w:rFonts w:asciiTheme="minorHAnsi" w:hAnsiTheme="minorHAnsi" w:cs="Arial"/>
-          <w:color w:val="000000"/>
-          <w:sz w:val="22"/>
-          <w:szCs w:val="22"/>
-        </w:rPr>
-      </w:pPr>
+          <w:i/>
+          <w:color w:val="000000"/>
+          <w:sz w:val="22"/>
+          <w:szCs w:val="22"/>
+          <w:u w:val="single"/>
+        </w:rPr>
+      </w:pPr>
+      <w:r>
+        <w:rPr>
+          <w:rFonts w:asciiTheme="minorHAnsi" w:hAnsiTheme="minorHAnsi" w:cs="Arial"/>
+          <w:i/>
+          <w:color w:val="000000"/>
+          <w:sz w:val="22"/>
+          <w:szCs w:val="22"/>
+          <w:u w:val="single"/>
+        </w:rPr>
+        <w:t>ConnectionUtils.java</w:t>
+      </w:r>
     </w:p>
     <w:p>
       <w:pPr>
@@ -2644,23 +2623,55 @@
         <w:spacing w:before="0" w:beforeAutospacing="0" w:after="0" w:afterAutospacing="0"/>
         <w:rPr>
           <w:rFonts w:asciiTheme="minorHAnsi" w:hAnsiTheme="minorHAnsi" w:cs="Arial"/>
-          <w:i/>
-          <w:color w:val="000000"/>
-          <w:sz w:val="22"/>
-          <w:szCs w:val="22"/>
-          <w:u w:val="single"/>
-        </w:rPr>
-      </w:pPr>
-      <w:r>
-        <w:rPr>
-          <w:rFonts w:asciiTheme="minorHAnsi" w:hAnsiTheme="minorHAnsi" w:cs="Arial"/>
-          <w:i/>
-          <w:color w:val="000000"/>
-          <w:sz w:val="22"/>
-          <w:szCs w:val="22"/>
-          <w:u w:val="single"/>
-        </w:rPr>
-        <w:t>DbUtils.java</w:t>
+          <w:color w:val="000000"/>
+          <w:sz w:val="22"/>
+          <w:szCs w:val="22"/>
+        </w:rPr>
+      </w:pPr>
+      <w:r>
+        <w:rPr>
+          <w:rFonts w:asciiTheme="minorHAnsi" w:hAnsiTheme="minorHAnsi" w:cs="Arial"/>
+          <w:color w:val="000000"/>
+          <w:sz w:val="22"/>
+          <w:szCs w:val="22"/>
+        </w:rPr>
+        <w:t>T</w:t>
+      </w:r>
+      <w:r>
+        <w:rPr>
+          <w:rFonts w:asciiTheme="minorHAnsi" w:hAnsiTheme="minorHAnsi" w:cs="Arial"/>
+          <w:color w:val="000000"/>
+          <w:sz w:val="22"/>
+          <w:szCs w:val="22"/>
+        </w:rPr>
+        <w:t>his</w:t>
+      </w:r>
+      <w:r>
+        <w:rPr>
+          <w:rFonts w:asciiTheme="minorHAnsi" w:hAnsiTheme="minorHAnsi" w:cs="Arial"/>
+          <w:color w:val="000000"/>
+          <w:sz w:val="22"/>
+          <w:szCs w:val="22"/>
+        </w:rPr>
+        <w:t xml:space="preserve"> class</w:t>
+      </w:r>
+      <w:r>
+        <w:rPr>
+          <w:rFonts w:asciiTheme="minorHAnsi" w:hAnsiTheme="minorHAnsi" w:cs="Arial"/>
+          <w:color w:val="000000"/>
+          <w:sz w:val="22"/>
+          <w:szCs w:val="22"/>
+        </w:rPr>
+        <w:t xml:space="preserve"> will define the functionality for connecting to the database</w:t>
+      </w:r>
+      <w:r>
+        <w:rPr>
+          <w:rFonts w:asciiTheme="minorHAnsi" w:hAnsiTheme="minorHAnsi" w:cs="Arial"/>
+          <w:color w:val="000000"/>
+          <w:sz w:val="22"/>
+          <w:szCs w:val="22"/>
+        </w:rPr>
+        <w:t>.</w:t>
       </w:r>
     </w:p>
     <w:p>
@@ -2674,69 +2685,6 @@
           <w:szCs w:val="22"/>
         </w:rPr>
       </w:pPr>
-      <w:r>
-        <w:rPr>
-          <w:rFonts w:asciiTheme="minorHAnsi" w:hAnsiTheme="minorHAnsi" w:cs="Arial"/>
-          <w:color w:val="000000"/>
-          <w:sz w:val="22"/>
-          <w:szCs w:val="22"/>
-        </w:rPr>
-        <w:t>T</w:t>
-      </w:r>
-      <w:r>
-        <w:rPr>
-          <w:rFonts w:asciiTheme="minorHAnsi" w:hAnsiTheme="minorHAnsi" w:cs="Arial"/>
-          <w:color w:val="000000"/>
-          <w:sz w:val="22"/>
-          <w:szCs w:val="22"/>
-        </w:rPr>
-        <w:t>his</w:t>
-      </w:r>
-      <w:r>
-        <w:rPr>
-          <w:rFonts w:asciiTheme="minorHAnsi" w:hAnsiTheme="minorHAnsi" w:cs="Arial"/>
-          <w:color w:val="000000"/>
-          <w:sz w:val="22"/>
-          <w:szCs w:val="22"/>
-        </w:rPr>
-        <w:t xml:space="preserve"> class</w:t>
-      </w:r>
-      <w:r>
-        <w:rPr>
-          <w:rFonts w:asciiTheme="minorHAnsi" w:hAnsiTheme="minorHAnsi" w:cs="Arial"/>
-          <w:color w:val="000000"/>
-          <w:sz w:val="22"/>
-          <w:szCs w:val="22"/>
-        </w:rPr>
-        <w:t xml:space="preserve"> will contain the functionality</w:t>
-      </w:r>
-      <w:r>
-        <w:rPr>
-          <w:rFonts w:asciiTheme="minorHAnsi" w:hAnsiTheme="minorHAnsi" w:cs="Arial"/>
-          <w:color w:val="000000"/>
-          <w:sz w:val="22"/>
-          <w:szCs w:val="22"/>
-        </w:rPr>
-        <w:t xml:space="preserve"> for closing a connection to a</w:t>
-      </w:r>
-      <w:r>
-        <w:rPr>
-          <w:rFonts w:asciiTheme="minorHAnsi" w:hAnsiTheme="minorHAnsi" w:cs="Arial"/>
-          <w:color w:val="000000"/>
-          <w:sz w:val="22"/>
-          <w:szCs w:val="22"/>
-        </w:rPr>
-        <w:t xml:space="preserve"> database</w:t>
-      </w:r>
-      <w:r>
-        <w:rPr>
-          <w:rFonts w:asciiTheme="minorHAnsi" w:hAnsiTheme="minorHAnsi" w:cs="Arial"/>
-          <w:color w:val="000000"/>
-          <w:sz w:val="22"/>
-          <w:szCs w:val="22"/>
-        </w:rPr>
-        <w:t>.</w:t>
-      </w:r>
     </w:p>
     <w:p>
       <w:pPr>
@@ -2744,11 +2692,24 @@
         <w:spacing w:before="0" w:beforeAutospacing="0" w:after="0" w:afterAutospacing="0"/>
         <w:rPr>
           <w:rFonts w:asciiTheme="minorHAnsi" w:hAnsiTheme="minorHAnsi" w:cs="Arial"/>
-          <w:color w:val="000000"/>
-          <w:sz w:val="22"/>
-          <w:szCs w:val="22"/>
-        </w:rPr>
-      </w:pPr>
+          <w:i/>
+          <w:color w:val="000000"/>
+          <w:sz w:val="22"/>
+          <w:szCs w:val="22"/>
+          <w:u w:val="single"/>
+        </w:rPr>
+      </w:pPr>
+      <w:r>
+        <w:rPr>
+          <w:rFonts w:asciiTheme="minorHAnsi" w:hAnsiTheme="minorHAnsi" w:cs="Arial"/>
+          <w:i/>
+          <w:color w:val="000000"/>
+          <w:sz w:val="22"/>
+          <w:szCs w:val="22"/>
+          <w:u w:val="single"/>
+        </w:rPr>
+        <w:t>DbUtils.java</w:t>
+      </w:r>
     </w:p>
     <w:p>
       <w:pPr>
@@ -2761,6 +2722,94 @@
           <w:szCs w:val="22"/>
         </w:rPr>
       </w:pPr>
+      <w:r>
+        <w:rPr>
+          <w:rFonts w:asciiTheme="minorHAnsi" w:hAnsiTheme="minorHAnsi" w:cs="Arial"/>
+          <w:color w:val="000000"/>
+          <w:sz w:val="22"/>
+          <w:szCs w:val="22"/>
+        </w:rPr>
+        <w:lastRenderedPageBreak/>
+        <w:t>T</w:t>
+      </w:r>
+      <w:r>
+        <w:rPr>
+          <w:rFonts w:asciiTheme="minorHAnsi" w:hAnsiTheme="minorHAnsi" w:cs="Arial"/>
+          <w:color w:val="000000"/>
+          <w:sz w:val="22"/>
+          <w:szCs w:val="22"/>
+        </w:rPr>
+        <w:t>his</w:t>
+      </w:r>
+      <w:r>
+        <w:rPr>
+          <w:rFonts w:asciiTheme="minorHAnsi" w:hAnsiTheme="minorHAnsi" w:cs="Arial"/>
+          <w:color w:val="000000"/>
+          <w:sz w:val="22"/>
+          <w:szCs w:val="22"/>
+        </w:rPr>
+        <w:t xml:space="preserve"> class</w:t>
+      </w:r>
+      <w:r>
+        <w:rPr>
+          <w:rFonts w:asciiTheme="minorHAnsi" w:hAnsiTheme="minorHAnsi" w:cs="Arial"/>
+          <w:color w:val="000000"/>
+          <w:sz w:val="22"/>
+          <w:szCs w:val="22"/>
+        </w:rPr>
+        <w:t xml:space="preserve"> will contain the functionality</w:t>
+      </w:r>
+      <w:r>
+        <w:rPr>
+          <w:rFonts w:asciiTheme="minorHAnsi" w:hAnsiTheme="minorHAnsi" w:cs="Arial"/>
+          <w:color w:val="000000"/>
+          <w:sz w:val="22"/>
+          <w:szCs w:val="22"/>
+        </w:rPr>
+        <w:t xml:space="preserve"> for closing a connection to a</w:t>
+      </w:r>
+      <w:r>
+        <w:rPr>
+          <w:rFonts w:asciiTheme="minorHAnsi" w:hAnsiTheme="minorHAnsi" w:cs="Arial"/>
+          <w:color w:val="000000"/>
+          <w:sz w:val="22"/>
+          <w:szCs w:val="22"/>
+        </w:rPr>
+        <w:t xml:space="preserve"> database</w:t>
+      </w:r>
+      <w:r>
+        <w:rPr>
+          <w:rFonts w:asciiTheme="minorHAnsi" w:hAnsiTheme="minorHAnsi" w:cs="Arial"/>
+          <w:color w:val="000000"/>
+          <w:sz w:val="22"/>
+          <w:szCs w:val="22"/>
+        </w:rPr>
+        <w:t>.</w:t>
+      </w:r>
+    </w:p>
+    <w:p>
+      <w:pPr>
+        <w:pStyle w:val="NormalWeb"/>
+        <w:spacing w:before="0" w:beforeAutospacing="0" w:after="0" w:afterAutospacing="0"/>
+        <w:rPr>
+          <w:rFonts w:asciiTheme="minorHAnsi" w:hAnsiTheme="minorHAnsi" w:cs="Arial"/>
+          <w:color w:val="000000"/>
+          <w:sz w:val="22"/>
+          <w:szCs w:val="22"/>
+        </w:rPr>
+      </w:pPr>
+    </w:p>
+    <w:p>
+      <w:pPr>
+        <w:pStyle w:val="NormalWeb"/>
+        <w:spacing w:before="0" w:beforeAutospacing="0" w:after="0" w:afterAutospacing="0"/>
+        <w:rPr>
+          <w:rFonts w:asciiTheme="minorHAnsi" w:hAnsiTheme="minorHAnsi" w:cs="Arial"/>
+          <w:color w:val="000000"/>
+          <w:sz w:val="22"/>
+          <w:szCs w:val="22"/>
+        </w:rPr>
+      </w:pPr>
     </w:p>
     <w:p>
       <w:pPr>
@@ -2820,10 +2869,7 @@
         <w:t xml:space="preserve"> They will also be able to place an order once they are logged in.</w:t>
       </w:r>
     </w:p>
-    <w:p>
-      <w:bookmarkStart w:id="0" w:name="_GoBack"/>
-      <w:bookmarkEnd w:id="0"/>
-    </w:p>
+    <w:p/>
     <w:p/>
     <w:tbl>
       <w:tblPr>
@@ -2877,7 +2923,6 @@
                 <w:szCs w:val="23"/>
                 <w:lang w:eastAsia="en-CA"/>
               </w:rPr>
-              <w:lastRenderedPageBreak/>
               <w:t xml:space="preserve">Welcome to the </w:t>
             </w:r>
             <w:r>
@@ -3333,6 +3378,7 @@
                 <w:szCs w:val="23"/>
                 <w:lang w:eastAsia="en-CA"/>
               </w:rPr>
+              <w:lastRenderedPageBreak/>
               <w:t>CIS Wholesale Digital Media Store</w:t>
             </w:r>
           </w:p>
@@ -3561,7 +3607,6 @@
         <w:rPr>
           <w:u w:val="single"/>
         </w:rPr>
-        <w:lastRenderedPageBreak/>
         <w:t>2.2.4</w:t>
       </w:r>
       <w:r>
@@ -4012,6 +4057,27 @@
               </w:rPr>
               <w:t>Item</w:t>
             </w:r>
+            <w:r>
+              <w:rPr>
+                <w:rFonts w:ascii="Arial" w:eastAsia="Times New Roman" w:hAnsi="Arial" w:cs="Arial"/>
+                <w:color w:val="000000"/>
+                <w:sz w:val="23"/>
+                <w:szCs w:val="23"/>
+                <w:lang w:eastAsia="en-CA"/>
+              </w:rPr>
+              <w:t xml:space="preserve">  </w:t>
+            </w:r>
+            <w:r>
+              <w:rPr>
+                <w:rFonts w:ascii="Arial" w:eastAsia="Times New Roman" w:hAnsi="Arial" w:cs="Arial"/>
+                <w:color w:val="000000"/>
+                <w:sz w:val="23"/>
+                <w:szCs w:val="23"/>
+                <w:highlight w:val="yellow"/>
+                <w:lang w:eastAsia="en-CA"/>
+              </w:rPr>
+              <w:t>(will this be a drop down?)</w:t>
+            </w:r>
           </w:p>
           <w:p>
             <w:pPr>
@@ -4054,6 +4120,7 @@
                 <w:szCs w:val="23"/>
                 <w:lang w:eastAsia="en-CA"/>
               </w:rPr>
+              <w:lastRenderedPageBreak/>
               <w:t>Quantity</w:t>
             </w:r>
           </w:p>
@@ -4154,6 +4221,18 @@
                 <w:lang w:eastAsia="en-CA"/>
               </w:rPr>
             </w:pPr>
+          </w:p>
+          <w:p>
+            <w:pPr>
+              <w:spacing w:after="0" w:line="240" w:lineRule="auto"/>
+              <w:rPr>
+                <w:rFonts w:ascii="Arial" w:eastAsia="Times New Roman" w:hAnsi="Arial" w:cs="Arial"/>
+                <w:color w:val="000000"/>
+                <w:sz w:val="23"/>
+                <w:szCs w:val="23"/>
+                <w:lang w:eastAsia="en-CA"/>
+              </w:rPr>
+            </w:pPr>
             <w:r>
               <w:rPr>
                 <w:rFonts w:ascii="Arial" w:eastAsia="Times New Roman" w:hAnsi="Arial" w:cs="Arial"/>
@@ -4182,6 +4261,7 @@
     </w:tbl>
     <w:p>
       <w:r>
+        <w:lastRenderedPageBreak/>
         <w:t>Notes: The user will be able to create an order. This will show the available items (just</w:t>
       </w:r>
       <w:r>
@@ -4229,7 +4309,6 @@
         <w:rPr>
           <w:u w:val="single"/>
         </w:rPr>
-        <w:lastRenderedPageBreak/>
         <w:t>2.2.6</w:t>
       </w:r>
       <w:r>
@@ -4739,6 +4818,7 @@
     </w:tbl>
     <w:p>
       <w:r>
+        <w:lastRenderedPageBreak/>
         <w:t xml:space="preserve">Notes: </w:t>
       </w:r>
       <w:r>
@@ -4834,7 +4914,6 @@
                 <w:szCs w:val="23"/>
                 <w:lang w:eastAsia="en-CA"/>
               </w:rPr>
-              <w:lastRenderedPageBreak/>
               <w:t>Book Support Session</w:t>
             </w:r>
           </w:p>
@@ -4964,13 +5043,7 @@
     </w:p>
     <w:p>
       <w:r>
-        <w:t xml:space="preserve">The user will be able to view their </w:t>
-      </w:r>
-      <w:r>
-        <w:t>support sessions and can cancel or modify their scheduled support call-backs/live-chats.</w:t>
-      </w:r>
-      <w:r>
-        <w:t xml:space="preserve"> </w:t>
+        <w:t xml:space="preserve">The user will be able to view their support sessions and can cancel or modify their scheduled support call-backs/live-chats. </w:t>
       </w:r>
     </w:p>
     <w:tbl>
@@ -5111,17 +5184,7 @@
                 <w:szCs w:val="23"/>
                 <w:lang w:eastAsia="en-CA"/>
               </w:rPr>
-              <w:t>Support Ticket</w:t>
-            </w:r>
-            <w:r>
-              <w:rPr>
-                <w:rFonts w:ascii="Arial" w:eastAsia="Times New Roman" w:hAnsi="Arial" w:cs="Arial"/>
-                <w:color w:val="000000"/>
-                <w:sz w:val="23"/>
-                <w:szCs w:val="23"/>
-                <w:lang w:eastAsia="en-CA"/>
-              </w:rPr>
-              <w:t xml:space="preserve"> #001</w:t>
+              <w:t>Support Ticket #001</w:t>
             </w:r>
           </w:p>
           <w:p>
@@ -5162,19 +5225,7 @@
     </w:tbl>
     <w:p>
       <w:r>
-        <w:t xml:space="preserve">Notes: </w:t>
-      </w:r>
-      <w:r>
-        <w:t>The user can click on the support session</w:t>
-      </w:r>
-      <w:r>
-        <w:t xml:space="preserve"> and the details</w:t>
-      </w:r>
-      <w:r>
-        <w:t xml:space="preserve"> (time, day, issue)</w:t>
-      </w:r>
-      <w:r>
-        <w:t xml:space="preserve"> will be shown.</w:t>
+        <w:t>Notes: The user can click on the support session and the details (time, day, issue) will be shown.</w:t>
       </w:r>
     </w:p>
     <w:sectPr>

</xml_diff>